<commit_message>
update resume and project images
</commit_message>
<xml_diff>
--- a/src/assets/resume.docx
+++ b/src/assets/resume.docx
@@ -60,6 +60,35 @@
           <w:szCs w:val="24"/>
         </w:rPr>
       </w:pPr>
+      <w:r>
+        <w:rPr>
+          <w:sz w:val="24"/>
+          <w:szCs w:val="24"/>
+        </w:rPr>
+        <w:t xml:space="preserve">Estero, </w:t>
+      </w:r>
+      <w:proofErr w:type="gramStart"/>
+      <w:r>
+        <w:rPr>
+          <w:sz w:val="24"/>
+          <w:szCs w:val="24"/>
+        </w:rPr>
+        <w:t>FL</w:t>
+      </w:r>
+      <w:r>
+        <w:t xml:space="preserve">  </w:t>
+      </w:r>
+      <w:r>
+        <w:rPr>
+          <w:sz w:val="24"/>
+          <w:szCs w:val="24"/>
+        </w:rPr>
+        <w:t>|</w:t>
+      </w:r>
+      <w:proofErr w:type="gramEnd"/>
+      <w:r>
+        <w:t xml:space="preserve">  </w:t>
+      </w:r>
       <w:hyperlink r:id="rId9" w:history="1">
         <w:r>
           <w:rPr>
@@ -185,6 +214,249 @@
         </w:tabs>
         <w:spacing w:after="120"/>
         <w:rPr>
+          <w:i/>
+          <w:sz w:val="22"/>
+          <w:szCs w:val="22"/>
+        </w:rPr>
+      </w:pPr>
+      <w:proofErr w:type="gramStart"/>
+      <w:r>
+        <w:rPr>
+          <w:i/>
+          <w:sz w:val="22"/>
+          <w:szCs w:val="22"/>
+        </w:rPr>
+        <w:t>Detail-oriented researcher/</w:t>
+      </w:r>
+      <w:r>
+        <w:rPr>
+          <w:i/>
+          <w:sz w:val="22"/>
+          <w:szCs w:val="22"/>
+        </w:rPr>
+        <w:t xml:space="preserve"> </w:t>
+      </w:r>
+      <w:r>
+        <w:rPr>
+          <w:i/>
+          <w:sz w:val="22"/>
+          <w:szCs w:val="22"/>
+        </w:rPr>
+        <w:t>programmer</w:t>
+      </w:r>
+      <w:r>
+        <w:rPr>
+          <w:i/>
+          <w:sz w:val="22"/>
+          <w:szCs w:val="22"/>
+        </w:rPr>
+        <w:t xml:space="preserve"> with </w:t>
+      </w:r>
+      <w:r>
+        <w:rPr>
+          <w:i/>
+          <w:sz w:val="22"/>
+          <w:szCs w:val="22"/>
+        </w:rPr>
+        <w:t>experience in</w:t>
+      </w:r>
+      <w:r>
+        <w:rPr>
+          <w:i/>
+          <w:sz w:val="22"/>
+          <w:szCs w:val="22"/>
+        </w:rPr>
+        <w:t xml:space="preserve"> </w:t>
+      </w:r>
+      <w:r>
+        <w:rPr>
+          <w:i/>
+          <w:sz w:val="22"/>
+          <w:szCs w:val="22"/>
+        </w:rPr>
+        <w:t>f</w:t>
+      </w:r>
+      <w:r>
+        <w:rPr>
+          <w:i/>
+          <w:sz w:val="22"/>
+          <w:szCs w:val="22"/>
+        </w:rPr>
+        <w:t xml:space="preserve">inancial and investment </w:t>
+      </w:r>
+      <w:r>
+        <w:rPr>
+          <w:i/>
+          <w:sz w:val="22"/>
+          <w:szCs w:val="22"/>
+        </w:rPr>
+        <w:t>assets</w:t>
+      </w:r>
+      <w:r>
+        <w:rPr>
+          <w:i/>
+          <w:sz w:val="22"/>
+          <w:szCs w:val="22"/>
+        </w:rPr>
+        <w:t xml:space="preserve">, </w:t>
+      </w:r>
+      <w:r>
+        <w:rPr>
+          <w:i/>
+          <w:sz w:val="22"/>
+          <w:szCs w:val="22"/>
+        </w:rPr>
+        <w:t xml:space="preserve">management, </w:t>
+      </w:r>
+      <w:r>
+        <w:rPr>
+          <w:i/>
+          <w:sz w:val="22"/>
+          <w:szCs w:val="22"/>
+        </w:rPr>
+        <w:t xml:space="preserve">investment banking, mergers </w:t>
+      </w:r>
+      <w:r>
+        <w:rPr>
+          <w:i/>
+          <w:sz w:val="22"/>
+          <w:szCs w:val="22"/>
+        </w:rPr>
+        <w:t>&amp;</w:t>
+      </w:r>
+      <w:r>
+        <w:rPr>
+          <w:i/>
+          <w:sz w:val="22"/>
+          <w:szCs w:val="22"/>
+        </w:rPr>
+        <w:t xml:space="preserve"> acquisitions, valuations,</w:t>
+      </w:r>
+      <w:r>
+        <w:rPr>
+          <w:i/>
+          <w:sz w:val="22"/>
+          <w:szCs w:val="22"/>
+        </w:rPr>
+        <w:t xml:space="preserve"> </w:t>
+      </w:r>
+      <w:r>
+        <w:rPr>
+          <w:i/>
+          <w:sz w:val="22"/>
+          <w:szCs w:val="22"/>
+        </w:rPr>
+        <w:t>data analysis.</w:t>
+      </w:r>
+      <w:proofErr w:type="gramEnd"/>
+      <w:r>
+        <w:rPr>
+          <w:i/>
+          <w:sz w:val="22"/>
+          <w:szCs w:val="22"/>
+        </w:rPr>
+        <w:t xml:space="preserve"> </w:t>
+      </w:r>
+      <w:proofErr w:type="gramStart"/>
+      <w:r>
+        <w:rPr>
+          <w:i/>
+          <w:sz w:val="22"/>
+          <w:szCs w:val="22"/>
+        </w:rPr>
+        <w:t>Interest</w:t>
+      </w:r>
+      <w:r>
+        <w:rPr>
+          <w:i/>
+          <w:sz w:val="22"/>
+          <w:szCs w:val="22"/>
+        </w:rPr>
+        <w:t>ed</w:t>
+      </w:r>
+      <w:r>
+        <w:rPr>
+          <w:i/>
+          <w:sz w:val="22"/>
+          <w:szCs w:val="22"/>
+        </w:rPr>
+        <w:t xml:space="preserve"> in</w:t>
+      </w:r>
+      <w:r>
+        <w:rPr>
+          <w:i/>
+          <w:sz w:val="22"/>
+          <w:szCs w:val="22"/>
+        </w:rPr>
+        <w:t xml:space="preserve"> programming</w:t>
+      </w:r>
+      <w:r>
+        <w:rPr>
+          <w:i/>
+          <w:sz w:val="22"/>
+          <w:szCs w:val="22"/>
+        </w:rPr>
+        <w:t xml:space="preserve">, </w:t>
+      </w:r>
+      <w:r>
+        <w:rPr>
+          <w:i/>
+          <w:sz w:val="22"/>
+          <w:szCs w:val="22"/>
+        </w:rPr>
+        <w:t>data science</w:t>
+      </w:r>
+      <w:r>
+        <w:rPr>
+          <w:i/>
+          <w:sz w:val="22"/>
+          <w:szCs w:val="22"/>
+        </w:rPr>
+        <w:t>,</w:t>
+      </w:r>
+      <w:r>
+        <w:rPr>
+          <w:i/>
+          <w:sz w:val="22"/>
+          <w:szCs w:val="22"/>
+        </w:rPr>
+        <w:t xml:space="preserve"> </w:t>
+      </w:r>
+      <w:r>
+        <w:rPr>
+          <w:i/>
+          <w:sz w:val="22"/>
+          <w:szCs w:val="22"/>
+        </w:rPr>
+        <w:t xml:space="preserve">and </w:t>
+      </w:r>
+      <w:r>
+        <w:rPr>
+          <w:i/>
+          <w:sz w:val="22"/>
+          <w:szCs w:val="22"/>
+        </w:rPr>
+        <w:t>finance.</w:t>
+      </w:r>
+      <w:proofErr w:type="gramEnd"/>
+      <w:r>
+        <w:rPr>
+          <w:i/>
+          <w:sz w:val="22"/>
+          <w:szCs w:val="22"/>
+        </w:rPr>
+        <w:t xml:space="preserve">  </w:t>
+      </w:r>
+    </w:p>
+    <w:p>
+      <w:pPr>
+        <w:pStyle w:val="NoSpacing"/>
+        <w:tabs>
+          <w:tab w:val="left" w:pos="4320"/>
+          <w:tab w:val="left" w:pos="7830"/>
+        </w:tabs>
+        <w:spacing w:after="120"/>
+        <w:rPr>
           <w:b/>
           <w:i/>
           <w:sz w:val="22"/>
@@ -198,31 +470,34 @@
           <w:sz w:val="22"/>
           <w:szCs w:val="22"/>
         </w:rPr>
-        <w:t>Detail-oriented researcher/</w:t>
-      </w:r>
+        <w:t xml:space="preserve">Computer/Data Analytics programming experience in </w:t>
+      </w:r>
+      <w:proofErr w:type="spellStart"/>
       <w:r>
         <w:rPr>
           <w:i/>
           <w:sz w:val="22"/>
           <w:szCs w:val="22"/>
         </w:rPr>
-        <w:t>analyst</w:t>
-      </w:r>
+        <w:t>Javascript</w:t>
+      </w:r>
+      <w:proofErr w:type="spellEnd"/>
       <w:r>
         <w:rPr>
           <w:i/>
           <w:sz w:val="22"/>
           <w:szCs w:val="22"/>
         </w:rPr>
-        <w:t>/programmer</w:t>
-      </w:r>
+        <w:t xml:space="preserve">, </w:t>
+      </w:r>
+      <w:proofErr w:type="spellStart"/>
       <w:r>
         <w:rPr>
           <w:i/>
           <w:sz w:val="22"/>
           <w:szCs w:val="22"/>
         </w:rPr>
-        <w:t xml:space="preserve"> with </w:t>
+        <w:t>React</w:t>
       </w:r>
       <w:r>
         <w:rPr>
@@ -230,23 +505,25 @@
           <w:sz w:val="22"/>
           <w:szCs w:val="22"/>
         </w:rPr>
-        <w:t>experience in</w:t>
-      </w:r>
+        <w:t>JS</w:t>
+      </w:r>
+      <w:proofErr w:type="spellEnd"/>
       <w:r>
         <w:rPr>
           <w:i/>
           <w:sz w:val="22"/>
           <w:szCs w:val="22"/>
         </w:rPr>
-        <w:t xml:space="preserve"> </w:t>
-      </w:r>
+        <w:t xml:space="preserve">, </w:t>
+      </w:r>
+      <w:proofErr w:type="spellStart"/>
       <w:r>
         <w:rPr>
           <w:i/>
           <w:sz w:val="22"/>
           <w:szCs w:val="22"/>
         </w:rPr>
-        <w:t>f</w:t>
+        <w:t>Node</w:t>
       </w:r>
       <w:r>
         <w:rPr>
@@ -254,145 +531,16 @@
           <w:sz w:val="22"/>
           <w:szCs w:val="22"/>
         </w:rPr>
-        <w:t xml:space="preserve">inancial and investment </w:t>
-      </w:r>
+        <w:t>JS</w:t>
+      </w:r>
+      <w:proofErr w:type="spellEnd"/>
       <w:r>
         <w:rPr>
           <w:i/>
           <w:sz w:val="22"/>
           <w:szCs w:val="22"/>
         </w:rPr>
-        <w:t>assets</w:t>
-      </w:r>
-      <w:r>
-        <w:rPr>
-          <w:i/>
-          <w:sz w:val="22"/>
-          <w:szCs w:val="22"/>
-        </w:rPr>
-        <w:t xml:space="preserve">, investment banking, mergers </w:t>
-      </w:r>
-      <w:r>
-        <w:rPr>
-          <w:i/>
-          <w:sz w:val="22"/>
-          <w:szCs w:val="22"/>
-        </w:rPr>
-        <w:t>&amp;</w:t>
-      </w:r>
-      <w:r>
-        <w:rPr>
-          <w:i/>
-          <w:sz w:val="22"/>
-          <w:szCs w:val="22"/>
-        </w:rPr>
-        <w:t xml:space="preserve"> acquisitions, valuations,</w:t>
-      </w:r>
-      <w:r>
-        <w:rPr>
-          <w:i/>
-          <w:sz w:val="22"/>
-          <w:szCs w:val="22"/>
-        </w:rPr>
-        <w:t xml:space="preserve"> </w:t>
-      </w:r>
-      <w:r>
-        <w:rPr>
-          <w:i/>
-          <w:sz w:val="22"/>
-          <w:szCs w:val="22"/>
-        </w:rPr>
-        <w:t>data analysis.</w:t>
-      </w:r>
-      <w:proofErr w:type="gramEnd"/>
-      <w:r>
-        <w:rPr>
-          <w:i/>
-          <w:sz w:val="22"/>
-          <w:szCs w:val="22"/>
-        </w:rPr>
-        <w:t xml:space="preserve"> </w:t>
-      </w:r>
-      <w:proofErr w:type="gramStart"/>
-      <w:r>
-        <w:rPr>
-          <w:i/>
-          <w:sz w:val="22"/>
-          <w:szCs w:val="22"/>
-        </w:rPr>
-        <w:t>Interest</w:t>
-      </w:r>
-      <w:r>
-        <w:rPr>
-          <w:i/>
-          <w:sz w:val="22"/>
-          <w:szCs w:val="22"/>
-        </w:rPr>
-        <w:t>ed</w:t>
-      </w:r>
-      <w:r>
-        <w:rPr>
-          <w:i/>
-          <w:sz w:val="22"/>
-          <w:szCs w:val="22"/>
-        </w:rPr>
-        <w:t xml:space="preserve"> in</w:t>
-      </w:r>
-      <w:r>
-        <w:rPr>
-          <w:i/>
-          <w:sz w:val="22"/>
-          <w:szCs w:val="22"/>
-        </w:rPr>
-        <w:t xml:space="preserve"> programming</w:t>
-      </w:r>
-      <w:r>
-        <w:rPr>
-          <w:i/>
-          <w:sz w:val="22"/>
-          <w:szCs w:val="22"/>
-        </w:rPr>
-        <w:t xml:space="preserve">, </w:t>
-      </w:r>
-      <w:r>
-        <w:rPr>
-          <w:i/>
-          <w:sz w:val="22"/>
-          <w:szCs w:val="22"/>
-        </w:rPr>
-        <w:t>data science</w:t>
-      </w:r>
-      <w:r>
-        <w:rPr>
-          <w:i/>
-          <w:sz w:val="22"/>
-          <w:szCs w:val="22"/>
-        </w:rPr>
-        <w:t>,</w:t>
-      </w:r>
-      <w:r>
-        <w:rPr>
-          <w:i/>
-          <w:sz w:val="22"/>
-          <w:szCs w:val="22"/>
-        </w:rPr>
-        <w:t xml:space="preserve"> </w:t>
-      </w:r>
-      <w:r>
-        <w:rPr>
-          <w:i/>
-          <w:sz w:val="22"/>
-          <w:szCs w:val="22"/>
-        </w:rPr>
-        <w:t xml:space="preserve">and </w:t>
-      </w:r>
-      <w:r>
-        <w:rPr>
-          <w:i/>
-          <w:sz w:val="22"/>
-          <w:szCs w:val="22"/>
-        </w:rPr>
-        <w:t>finance.</w:t>
+        <w:t>, Solidity, Python, R, and Tableau.</w:t>
       </w:r>
       <w:proofErr w:type="gramEnd"/>
     </w:p>
@@ -513,102 +661,6 @@
       </w:r>
       <w:r>
         <w:rPr>
-          <w:sz w:val="22"/>
-          <w:szCs w:val="22"/>
-        </w:rPr>
-        <w:br/>
-      </w:r>
-      <w:r>
-        <w:rPr>
-          <w:i/>
-          <w:sz w:val="22"/>
-          <w:szCs w:val="22"/>
-        </w:rPr>
-        <w:t xml:space="preserve">Relevant Coursework:                                                                                                                                                      </w:t>
-      </w:r>
-      <w:r>
-        <w:rPr>
-          <w:i/>
-          <w:sz w:val="22"/>
-          <w:szCs w:val="22"/>
-        </w:rPr>
-        <w:br/>
-      </w:r>
-      <w:r>
-        <w:rPr>
-          <w:rFonts w:eastAsiaTheme="minorHAnsi"/>
-          <w:color w:val="000000"/>
-          <w:spacing w:val="1"/>
-          <w:sz w:val="22"/>
-          <w:szCs w:val="22"/>
-        </w:rPr>
-        <w:t>- Machine Learning</w:t>
-      </w:r>
-      <w:r>
-        <w:rPr>
-          <w:rFonts w:eastAsiaTheme="minorHAnsi"/>
-          <w:color w:val="000000"/>
-          <w:spacing w:val="1"/>
-          <w:sz w:val="22"/>
-          <w:szCs w:val="22"/>
-        </w:rPr>
-        <w:t xml:space="preserve">      - Statistics   </w:t>
-      </w:r>
-      <w:r>
-        <w:rPr>
-          <w:rFonts w:eastAsiaTheme="minorHAnsi"/>
-          <w:color w:val="000000"/>
-          <w:spacing w:val="1"/>
-          <w:sz w:val="22"/>
-          <w:szCs w:val="22"/>
-        </w:rPr>
-        <w:t xml:space="preserve">  - Probabilit</w:t>
-      </w:r>
-      <w:r>
-        <w:rPr>
-          <w:rFonts w:eastAsiaTheme="minorHAnsi"/>
-          <w:color w:val="000000"/>
-          <w:spacing w:val="1"/>
-          <w:sz w:val="22"/>
-          <w:szCs w:val="22"/>
-        </w:rPr>
-        <w:t xml:space="preserve">y    - Regression Analysis     </w:t>
-      </w:r>
-      <w:r>
-        <w:rPr>
-          <w:rFonts w:eastAsiaTheme="minorHAnsi"/>
-          <w:color w:val="000000"/>
-          <w:spacing w:val="1"/>
-          <w:sz w:val="22"/>
-          <w:szCs w:val="22"/>
-        </w:rPr>
-        <w:t xml:space="preserve">- R programming </w:t>
-      </w:r>
-      <w:r>
-        <w:rPr>
-          <w:rFonts w:eastAsiaTheme="minorHAnsi"/>
-          <w:color w:val="000000"/>
-          <w:spacing w:val="1"/>
-          <w:sz w:val="22"/>
-          <w:szCs w:val="22"/>
-        </w:rPr>
-        <w:t xml:space="preserve">  </w:t>
-      </w:r>
-      <w:r>
-        <w:rPr>
-          <w:rFonts w:eastAsiaTheme="minorHAnsi"/>
-          <w:color w:val="000000"/>
-          <w:spacing w:val="1"/>
-          <w:sz w:val="22"/>
-          <w:szCs w:val="22"/>
-        </w:rPr>
-        <w:t xml:space="preserve">  - Python Programming</w:t>
-      </w:r>
-      <w:r>
-        <w:rPr>
-          <w:rFonts w:eastAsiaTheme="minorHAnsi"/>
-          <w:color w:val="000000"/>
-          <w:spacing w:val="1"/>
           <w:sz w:val="22"/>
           <w:szCs w:val="22"/>
         </w:rPr>
@@ -720,6 +772,8 @@
         </w:rPr>
         <w:tab/>
       </w:r>
+      <w:bookmarkStart w:id="0" w:name="_GoBack"/>
+      <w:bookmarkEnd w:id="0"/>
       <w:r>
         <w:rPr>
           <w:spacing w:val="1"/>
@@ -754,45 +808,12 @@
           <w:tab w:val="right" w:pos="10710"/>
         </w:tabs>
         <w:rPr>
-          <w:i/>
-          <w:spacing w:val="1"/>
-          <w:sz w:val="22"/>
-          <w:szCs w:val="22"/>
-        </w:rPr>
-      </w:pPr>
-      <w:r>
-        <w:rPr>
-          <w:spacing w:val="1"/>
-          <w:sz w:val="22"/>
-          <w:szCs w:val="22"/>
-        </w:rPr>
-        <w:t>Master</w:t>
-      </w:r>
-      <w:r>
-        <w:rPr>
-          <w:spacing w:val="1"/>
-          <w:sz w:val="22"/>
-          <w:szCs w:val="22"/>
-        </w:rPr>
-        <w:t>’</w:t>
-      </w:r>
-      <w:r>
-        <w:rPr>
-          <w:spacing w:val="1"/>
-          <w:sz w:val="22"/>
-          <w:szCs w:val="22"/>
-        </w:rPr>
-        <w:t>s Thesis</w:t>
-      </w:r>
-      <w:r>
-        <w:rPr>
-          <w:i/>
-          <w:spacing w:val="1"/>
-          <w:sz w:val="22"/>
-          <w:szCs w:val="22"/>
-        </w:rPr>
-        <w:t xml:space="preserve"> –Sacred Trees, Tree Deities, and the Tree Cult of Ancient Egypt </w:t>
-      </w:r>
+          <w:b/>
+          <w:spacing w:val="1"/>
+          <w:sz w:val="22"/>
+          <w:szCs w:val="22"/>
+        </w:rPr>
+      </w:pPr>
     </w:p>
     <w:p>
       <w:pPr>
@@ -803,43 +824,79 @@
           <w:tab w:val="right" w:pos="10710"/>
         </w:tabs>
         <w:rPr>
+          <w:spacing w:val="1"/>
+          <w:sz w:val="22"/>
+          <w:szCs w:val="22"/>
+        </w:rPr>
+      </w:pPr>
+      <w:r>
+        <w:rPr>
           <w:b/>
           <w:spacing w:val="1"/>
           <w:sz w:val="22"/>
           <w:szCs w:val="22"/>
         </w:rPr>
-      </w:pPr>
-      <w:r>
-        <w:rPr>
-          <w:spacing w:val="1"/>
-          <w:sz w:val="22"/>
-          <w:szCs w:val="22"/>
-        </w:rPr>
-        <w:t>S</w:t>
-      </w:r>
-      <w:r>
-        <w:rPr>
-          <w:spacing w:val="1"/>
-          <w:sz w:val="22"/>
-          <w:szCs w:val="22"/>
-        </w:rPr>
-        <w:t>uper</w:t>
-      </w:r>
-      <w:r>
-        <w:rPr>
-          <w:spacing w:val="1"/>
-          <w:sz w:val="22"/>
-          <w:szCs w:val="22"/>
-        </w:rPr>
-        <w:t>visor:</w:t>
-      </w:r>
-      <w:r>
-        <w:rPr>
-          <w:spacing w:val="1"/>
-          <w:sz w:val="22"/>
-          <w:szCs w:val="22"/>
-        </w:rPr>
-        <w:t xml:space="preserve"> Dr. David Silverman. </w:t>
+        <w:t>University of Illinois</w:t>
+      </w:r>
+      <w:r>
+        <w:rPr>
+          <w:b/>
+          <w:spacing w:val="1"/>
+          <w:sz w:val="22"/>
+          <w:szCs w:val="22"/>
+        </w:rPr>
+        <w:t xml:space="preserve"> at Urbana-Champaign </w:t>
+      </w:r>
+      <w:r>
+        <w:rPr>
+          <w:b/>
+          <w:spacing w:val="1"/>
+          <w:sz w:val="22"/>
+          <w:szCs w:val="22"/>
+        </w:rPr>
+        <w:t xml:space="preserve">         </w:t>
+      </w:r>
+      <w:r>
+        <w:rPr>
+          <w:b/>
+          <w:spacing w:val="1"/>
+          <w:sz w:val="22"/>
+          <w:szCs w:val="22"/>
+        </w:rPr>
+        <w:tab/>
+      </w:r>
+      <w:r>
+        <w:rPr>
+          <w:b/>
+          <w:spacing w:val="1"/>
+          <w:sz w:val="22"/>
+          <w:szCs w:val="22"/>
+        </w:rPr>
+        <w:t xml:space="preserve">                                                                               </w:t>
+      </w:r>
+      <w:r>
+        <w:rPr>
+          <w:spacing w:val="1"/>
+          <w:sz w:val="22"/>
+          <w:szCs w:val="22"/>
+        </w:rPr>
+        <w:t>May</w:t>
+      </w:r>
+      <w:r>
+        <w:rPr>
+          <w:spacing w:val="1"/>
+          <w:sz w:val="22"/>
+          <w:szCs w:val="22"/>
+        </w:rPr>
+        <w:t xml:space="preserve"> 20</w:t>
+      </w:r>
+      <w:r>
+        <w:rPr>
+          <w:spacing w:val="1"/>
+          <w:sz w:val="22"/>
+          <w:szCs w:val="22"/>
+        </w:rPr>
+        <w:t>04</w:t>
       </w:r>
       <w:r>
         <w:rPr>
@@ -848,6 +905,73 @@
           <w:szCs w:val="22"/>
         </w:rPr>
         <w:br/>
+      </w:r>
+      <w:r>
+        <w:rPr>
+          <w:spacing w:val="1"/>
+          <w:sz w:val="22"/>
+          <w:szCs w:val="22"/>
+        </w:rPr>
+        <w:t xml:space="preserve">Master </w:t>
+      </w:r>
+      <w:r>
+        <w:rPr>
+          <w:sz w:val="22"/>
+          <w:szCs w:val="22"/>
+        </w:rPr>
+        <w:t xml:space="preserve">of </w:t>
+      </w:r>
+      <w:r>
+        <w:rPr>
+          <w:sz w:val="22"/>
+          <w:szCs w:val="22"/>
+        </w:rPr>
+        <w:t>Science in Accountancy</w:t>
+      </w:r>
+      <w:r>
+        <w:rPr>
+          <w:sz w:val="22"/>
+          <w:szCs w:val="22"/>
+        </w:rPr>
+        <w:t xml:space="preserve">  </w:t>
+      </w:r>
+      <w:r>
+        <w:rPr>
+          <w:sz w:val="22"/>
+          <w:szCs w:val="22"/>
+        </w:rPr>
+        <w:tab/>
+      </w:r>
+      <w:r>
+        <w:rPr>
+          <w:sz w:val="22"/>
+          <w:szCs w:val="22"/>
+        </w:rPr>
+        <w:t xml:space="preserve">                                                                         </w:t>
+      </w:r>
+      <w:r>
+        <w:rPr>
+          <w:spacing w:val="1"/>
+          <w:sz w:val="22"/>
+          <w:szCs w:val="22"/>
+        </w:rPr>
+        <w:t>GPA:3.</w:t>
+      </w:r>
+      <w:r>
+        <w:rPr>
+          <w:spacing w:val="1"/>
+          <w:sz w:val="22"/>
+          <w:szCs w:val="22"/>
+        </w:rPr>
+        <w:t>97</w:t>
+      </w:r>
+      <w:r>
+        <w:rPr>
+          <w:spacing w:val="1"/>
+          <w:sz w:val="22"/>
+          <w:szCs w:val="22"/>
+        </w:rPr>
+        <w:t>/4.00</w:t>
       </w:r>
     </w:p>
     <w:p>
@@ -866,147 +990,20 @@
       </w:pPr>
       <w:r>
         <w:rPr>
-          <w:b/>
-          <w:spacing w:val="1"/>
-          <w:sz w:val="22"/>
-          <w:szCs w:val="22"/>
-        </w:rPr>
-        <w:t>University of Illinois</w:t>
-      </w:r>
-      <w:r>
-        <w:rPr>
-          <w:b/>
-          <w:spacing w:val="1"/>
-          <w:sz w:val="22"/>
-          <w:szCs w:val="22"/>
-        </w:rPr>
-        <w:t xml:space="preserve"> at Urbana-Champaign </w:t>
-      </w:r>
-      <w:r>
-        <w:rPr>
-          <w:b/>
-          <w:spacing w:val="1"/>
-          <w:sz w:val="22"/>
-          <w:szCs w:val="22"/>
-        </w:rPr>
-        <w:t xml:space="preserve">         </w:t>
-      </w:r>
-      <w:r>
-        <w:rPr>
-          <w:b/>
-          <w:spacing w:val="1"/>
-          <w:sz w:val="22"/>
-          <w:szCs w:val="22"/>
-        </w:rPr>
-        <w:tab/>
-      </w:r>
-      <w:r>
-        <w:rPr>
-          <w:b/>
-          <w:spacing w:val="1"/>
-          <w:sz w:val="22"/>
-          <w:szCs w:val="22"/>
-        </w:rPr>
-        <w:t xml:space="preserve">                                                                               </w:t>
-      </w:r>
-      <w:r>
-        <w:rPr>
-          <w:spacing w:val="1"/>
-          <w:sz w:val="22"/>
-          <w:szCs w:val="22"/>
-        </w:rPr>
-        <w:t>May</w:t>
-      </w:r>
-      <w:r>
-        <w:rPr>
-          <w:spacing w:val="1"/>
-          <w:sz w:val="22"/>
-          <w:szCs w:val="22"/>
-        </w:rPr>
-        <w:t xml:space="preserve"> 20</w:t>
-      </w:r>
-      <w:r>
-        <w:rPr>
-          <w:spacing w:val="1"/>
-          <w:sz w:val="22"/>
-          <w:szCs w:val="22"/>
-        </w:rPr>
-        <w:t>04</w:t>
-      </w:r>
-      <w:r>
-        <w:rPr>
-          <w:spacing w:val="1"/>
-          <w:sz w:val="22"/>
-          <w:szCs w:val="22"/>
-        </w:rPr>
-        <w:br/>
-      </w:r>
-      <w:r>
-        <w:rPr>
-          <w:spacing w:val="1"/>
-          <w:sz w:val="22"/>
-          <w:szCs w:val="22"/>
-        </w:rPr>
-        <w:t xml:space="preserve">Master </w:t>
-      </w:r>
-      <w:r>
-        <w:rPr>
-          <w:sz w:val="22"/>
-          <w:szCs w:val="22"/>
-        </w:rPr>
-        <w:t xml:space="preserve">of </w:t>
-      </w:r>
-      <w:r>
-        <w:rPr>
-          <w:sz w:val="22"/>
-          <w:szCs w:val="22"/>
-        </w:rPr>
-        <w:t>Science in Accountancy</w:t>
-      </w:r>
-      <w:r>
-        <w:rPr>
-          <w:sz w:val="22"/>
-          <w:szCs w:val="22"/>
-        </w:rPr>
-        <w:t xml:space="preserve">  </w:t>
-      </w:r>
-      <w:r>
-        <w:rPr>
-          <w:sz w:val="22"/>
-          <w:szCs w:val="22"/>
-        </w:rPr>
-        <w:tab/>
-      </w:r>
-      <w:r>
-        <w:rPr>
-          <w:sz w:val="22"/>
-          <w:szCs w:val="22"/>
-        </w:rPr>
-        <w:t xml:space="preserve">                                                                         </w:t>
-      </w:r>
-      <w:r>
-        <w:rPr>
-          <w:spacing w:val="1"/>
-          <w:sz w:val="22"/>
-          <w:szCs w:val="22"/>
-        </w:rPr>
-        <w:t>GPA:3.</w:t>
-      </w:r>
-      <w:r>
-        <w:rPr>
-          <w:spacing w:val="1"/>
-          <w:sz w:val="22"/>
-          <w:szCs w:val="22"/>
-        </w:rPr>
-        <w:t>97</w:t>
-      </w:r>
-      <w:r>
-        <w:rPr>
-          <w:spacing w:val="1"/>
-          <w:sz w:val="22"/>
-          <w:szCs w:val="22"/>
-        </w:rPr>
-        <w:t>/4.00</w:t>
+          <w:spacing w:val="1"/>
+          <w:sz w:val="22"/>
+          <w:szCs w:val="22"/>
+        </w:rPr>
+        <w:t xml:space="preserve">Awards: </w:t>
+      </w:r>
+      <w:r>
+        <w:rPr>
+          <w:i/>
+          <w:spacing w:val="1"/>
+          <w:sz w:val="22"/>
+          <w:szCs w:val="22"/>
+        </w:rPr>
+        <w:t>Phi Kappa Phi</w:t>
       </w:r>
     </w:p>
     <w:p>
@@ -1019,27 +1016,10 @@
         </w:tabs>
         <w:rPr>
           <w:spacing w:val="1"/>
-          <w:sz w:val="22"/>
-          <w:szCs w:val="22"/>
-        </w:rPr>
-      </w:pPr>
-      <w:r>
-        <w:rPr>
-          <w:spacing w:val="1"/>
-          <w:sz w:val="22"/>
-          <w:szCs w:val="22"/>
-        </w:rPr>
-        <w:t xml:space="preserve">Awards: </w:t>
-      </w:r>
-      <w:r>
-        <w:rPr>
-          <w:i/>
-          <w:spacing w:val="1"/>
-          <w:sz w:val="22"/>
-          <w:szCs w:val="22"/>
-        </w:rPr>
-        <w:t>Phi Kappa Phi</w:t>
-      </w:r>
+          <w:sz w:val="8"/>
+          <w:szCs w:val="8"/>
+        </w:rPr>
+      </w:pPr>
     </w:p>
     <w:p>
       <w:pPr>
@@ -1065,11 +1045,58 @@
           <w:tab w:val="right" w:pos="10710"/>
         </w:tabs>
         <w:rPr>
-          <w:spacing w:val="1"/>
-          <w:sz w:val="8"/>
-          <w:szCs w:val="8"/>
-        </w:rPr>
-      </w:pPr>
+          <w:sz w:val="22"/>
+          <w:szCs w:val="22"/>
+        </w:rPr>
+      </w:pPr>
+      <w:r>
+        <w:rPr>
+          <w:b/>
+          <w:sz w:val="22"/>
+          <w:szCs w:val="22"/>
+        </w:rPr>
+        <w:t>Brown University</w:t>
+      </w:r>
+      <w:r>
+        <w:rPr>
+          <w:b/>
+          <w:sz w:val="22"/>
+          <w:szCs w:val="22"/>
+        </w:rPr>
+        <w:tab/>
+      </w:r>
+      <w:r>
+        <w:rPr>
+          <w:b/>
+          <w:sz w:val="22"/>
+          <w:szCs w:val="22"/>
+        </w:rPr>
+        <w:tab/>
+      </w:r>
+      <w:r>
+        <w:rPr>
+          <w:b/>
+          <w:sz w:val="22"/>
+          <w:szCs w:val="22"/>
+        </w:rPr>
+        <w:tab/>
+        <w:t xml:space="preserve">           </w:t>
+      </w:r>
+      <w:r>
+        <w:rPr>
+          <w:b/>
+          <w:sz w:val="22"/>
+          <w:szCs w:val="22"/>
+        </w:rPr>
+        <w:tab/>
+      </w:r>
+      <w:r>
+        <w:rPr>
+          <w:sz w:val="22"/>
+          <w:szCs w:val="22"/>
+        </w:rPr>
+        <w:t>May 2002</w:t>
+      </w:r>
     </w:p>
     <w:p>
       <w:pPr>
@@ -1086,68 +1113,6 @@
       </w:pPr>
       <w:r>
         <w:rPr>
-          <w:b/>
-          <w:sz w:val="22"/>
-          <w:szCs w:val="22"/>
-        </w:rPr>
-        <w:t>Brown University</w:t>
-      </w:r>
-      <w:r>
-        <w:rPr>
-          <w:b/>
-          <w:sz w:val="22"/>
-          <w:szCs w:val="22"/>
-        </w:rPr>
-        <w:tab/>
-      </w:r>
-      <w:r>
-        <w:rPr>
-          <w:b/>
-          <w:sz w:val="22"/>
-          <w:szCs w:val="22"/>
-        </w:rPr>
-        <w:tab/>
-      </w:r>
-      <w:r>
-        <w:rPr>
-          <w:b/>
-          <w:sz w:val="22"/>
-          <w:szCs w:val="22"/>
-        </w:rPr>
-        <w:tab/>
-        <w:t xml:space="preserve">           </w:t>
-      </w:r>
-      <w:r>
-        <w:rPr>
-          <w:b/>
-          <w:sz w:val="22"/>
-          <w:szCs w:val="22"/>
-        </w:rPr>
-        <w:tab/>
-      </w:r>
-      <w:r>
-        <w:rPr>
-          <w:sz w:val="22"/>
-          <w:szCs w:val="22"/>
-        </w:rPr>
-        <w:t>May 2002</w:t>
-      </w:r>
-    </w:p>
-    <w:p>
-      <w:pPr>
-        <w:tabs>
-          <w:tab w:val="left" w:pos="2520"/>
-          <w:tab w:val="left" w:pos="5400"/>
-          <w:tab w:val="left" w:pos="7830"/>
-          <w:tab w:val="right" w:pos="10710"/>
-        </w:tabs>
-        <w:rPr>
-          <w:sz w:val="22"/>
-          <w:szCs w:val="22"/>
-        </w:rPr>
-      </w:pPr>
-      <w:r>
-        <w:rPr>
           <w:sz w:val="22"/>
           <w:szCs w:val="22"/>
         </w:rPr>
@@ -1301,6 +1266,7 @@
           <w:tab w:val="right" w:pos="10710"/>
         </w:tabs>
         <w:rPr>
+          <w:b/>
           <w:spacing w:val="1"/>
           <w:sz w:val="22"/>
           <w:szCs w:val="22"/>
@@ -1349,6 +1315,346 @@
           <w:sz w:val="22"/>
           <w:szCs w:val="22"/>
         </w:rPr>
+        <w:t>Owner and Website Developer</w:t>
+      </w:r>
+      <w:r>
+        <w:rPr>
+          <w:b/>
+          <w:spacing w:val="1"/>
+          <w:sz w:val="22"/>
+          <w:szCs w:val="22"/>
+        </w:rPr>
+        <w:tab/>
+        <w:t>2021 - Present</w:t>
+      </w:r>
+    </w:p>
+    <w:p>
+      <w:pPr>
+        <w:pStyle w:val="NoSpacing"/>
+        <w:tabs>
+          <w:tab w:val="right" w:pos="10710"/>
+        </w:tabs>
+        <w:rPr>
+          <w:i/>
+          <w:spacing w:val="1"/>
+          <w:sz w:val="22"/>
+          <w:szCs w:val="22"/>
+        </w:rPr>
+      </w:pPr>
+      <w:r>
+        <w:rPr>
+          <w:i/>
+          <w:spacing w:val="1"/>
+          <w:sz w:val="22"/>
+          <w:szCs w:val="22"/>
+        </w:rPr>
+        <w:t>Acceptionally.com</w:t>
+      </w:r>
+    </w:p>
+    <w:p>
+      <w:pPr>
+        <w:pStyle w:val="NoSpacing"/>
+        <w:numPr>
+          <w:ilvl w:val="0"/>
+          <w:numId w:val="31"/>
+        </w:numPr>
+        <w:tabs>
+          <w:tab w:val="right" w:pos="10710"/>
+        </w:tabs>
+        <w:rPr>
+          <w:spacing w:val="1"/>
+          <w:sz w:val="22"/>
+          <w:szCs w:val="22"/>
+        </w:rPr>
+      </w:pPr>
+      <w:r>
+        <w:rPr>
+          <w:spacing w:val="1"/>
+          <w:sz w:val="22"/>
+          <w:szCs w:val="22"/>
+        </w:rPr>
+        <w:t xml:space="preserve">Online e-commerce site storefront </w:t>
+      </w:r>
+      <w:r>
+        <w:rPr>
+          <w:spacing w:val="1"/>
+          <w:sz w:val="22"/>
+          <w:szCs w:val="22"/>
+        </w:rPr>
+        <w:t>for Nancy’s Boutique</w:t>
+      </w:r>
+    </w:p>
+    <w:p>
+      <w:pPr>
+        <w:pStyle w:val="NoSpacing"/>
+        <w:numPr>
+          <w:ilvl w:val="1"/>
+          <w:numId w:val="31"/>
+        </w:numPr>
+        <w:tabs>
+          <w:tab w:val="right" w:pos="10710"/>
+        </w:tabs>
+        <w:rPr>
+          <w:spacing w:val="1"/>
+          <w:sz w:val="22"/>
+          <w:szCs w:val="22"/>
+        </w:rPr>
+      </w:pPr>
+      <w:r>
+        <w:rPr>
+          <w:spacing w:val="1"/>
+          <w:sz w:val="22"/>
+          <w:szCs w:val="22"/>
+        </w:rPr>
+        <w:t>Nancy’s Boutique is an online multi-platform retail storefront, selling clothing and household items</w:t>
+      </w:r>
+    </w:p>
+    <w:p>
+      <w:pPr>
+        <w:pStyle w:val="NoSpacing"/>
+        <w:numPr>
+          <w:ilvl w:val="1"/>
+          <w:numId w:val="31"/>
+        </w:numPr>
+        <w:tabs>
+          <w:tab w:val="right" w:pos="10710"/>
+        </w:tabs>
+        <w:rPr>
+          <w:spacing w:val="1"/>
+          <w:sz w:val="22"/>
+          <w:szCs w:val="22"/>
+        </w:rPr>
+      </w:pPr>
+      <w:r>
+        <w:rPr>
+          <w:spacing w:val="1"/>
+          <w:sz w:val="22"/>
+          <w:szCs w:val="22"/>
+        </w:rPr>
+        <w:t>Nancy’s Boutique also distributes through Amazon, eBay, and Facebook Marketplace in addition to Acceptionally.com</w:t>
+      </w:r>
+    </w:p>
+    <w:p>
+      <w:pPr>
+        <w:pStyle w:val="NoSpacing"/>
+        <w:numPr>
+          <w:ilvl w:val="0"/>
+          <w:numId w:val="31"/>
+        </w:numPr>
+        <w:tabs>
+          <w:tab w:val="right" w:pos="10710"/>
+        </w:tabs>
+        <w:rPr>
+          <w:spacing w:val="1"/>
+          <w:sz w:val="22"/>
+          <w:szCs w:val="22"/>
+        </w:rPr>
+      </w:pPr>
+      <w:r>
+        <w:rPr>
+          <w:spacing w:val="1"/>
+          <w:sz w:val="22"/>
+          <w:szCs w:val="22"/>
+        </w:rPr>
+        <w:t xml:space="preserve">Built with </w:t>
+      </w:r>
+      <w:proofErr w:type="spellStart"/>
+      <w:r>
+        <w:rPr>
+          <w:spacing w:val="1"/>
+          <w:sz w:val="22"/>
+          <w:szCs w:val="22"/>
+        </w:rPr>
+        <w:t>ReactJS</w:t>
+      </w:r>
+      <w:proofErr w:type="spellEnd"/>
+      <w:r>
+        <w:rPr>
+          <w:spacing w:val="1"/>
+          <w:sz w:val="22"/>
+          <w:szCs w:val="22"/>
+        </w:rPr>
+        <w:t xml:space="preserve"> site using Redux and Redux Saga on the front-end </w:t>
+      </w:r>
+      <w:r>
+        <w:rPr>
+          <w:spacing w:val="1"/>
+          <w:sz w:val="22"/>
+          <w:szCs w:val="22"/>
+        </w:rPr>
+        <w:t>and u</w:t>
+      </w:r>
+      <w:r>
+        <w:rPr>
+          <w:spacing w:val="1"/>
+          <w:sz w:val="22"/>
+          <w:szCs w:val="22"/>
+        </w:rPr>
+        <w:t xml:space="preserve">tilizes a </w:t>
+      </w:r>
+      <w:proofErr w:type="spellStart"/>
+      <w:r>
+        <w:rPr>
+          <w:spacing w:val="1"/>
+          <w:sz w:val="22"/>
+          <w:szCs w:val="22"/>
+        </w:rPr>
+        <w:t>Netlify</w:t>
+      </w:r>
+      <w:proofErr w:type="spellEnd"/>
+      <w:r>
+        <w:rPr>
+          <w:spacing w:val="1"/>
+          <w:sz w:val="22"/>
+          <w:szCs w:val="22"/>
+        </w:rPr>
+        <w:t xml:space="preserve"> </w:t>
+      </w:r>
+      <w:proofErr w:type="spellStart"/>
+      <w:r>
+        <w:rPr>
+          <w:spacing w:val="1"/>
+          <w:sz w:val="22"/>
+          <w:szCs w:val="22"/>
+        </w:rPr>
+        <w:t>serverless</w:t>
+      </w:r>
+      <w:proofErr w:type="spellEnd"/>
+      <w:r>
+        <w:rPr>
+          <w:spacing w:val="1"/>
+          <w:sz w:val="22"/>
+          <w:szCs w:val="22"/>
+        </w:rPr>
+        <w:t xml:space="preserve"> functions for deployment</w:t>
+      </w:r>
+    </w:p>
+    <w:p>
+      <w:pPr>
+        <w:pStyle w:val="NoSpacing"/>
+        <w:numPr>
+          <w:ilvl w:val="0"/>
+          <w:numId w:val="31"/>
+        </w:numPr>
+        <w:tabs>
+          <w:tab w:val="right" w:pos="10710"/>
+        </w:tabs>
+        <w:rPr>
+          <w:spacing w:val="1"/>
+          <w:sz w:val="22"/>
+          <w:szCs w:val="22"/>
+        </w:rPr>
+      </w:pPr>
+      <w:r>
+        <w:rPr>
+          <w:spacing w:val="1"/>
+          <w:sz w:val="22"/>
+          <w:szCs w:val="22"/>
+        </w:rPr>
+        <w:t>Processes payments through Stripe Payment Element</w:t>
+      </w:r>
+    </w:p>
+    <w:p>
+      <w:pPr>
+        <w:pStyle w:val="NoSpacing"/>
+        <w:numPr>
+          <w:ilvl w:val="0"/>
+          <w:numId w:val="31"/>
+        </w:numPr>
+        <w:tabs>
+          <w:tab w:val="right" w:pos="10710"/>
+        </w:tabs>
+        <w:rPr>
+          <w:spacing w:val="1"/>
+          <w:sz w:val="22"/>
+          <w:szCs w:val="22"/>
+        </w:rPr>
+      </w:pPr>
+      <w:r>
+        <w:rPr>
+          <w:spacing w:val="1"/>
+          <w:sz w:val="22"/>
+          <w:szCs w:val="22"/>
+        </w:rPr>
+        <w:t xml:space="preserve">Incorporates Google Firebase and </w:t>
+      </w:r>
+      <w:proofErr w:type="spellStart"/>
+      <w:r>
+        <w:rPr>
+          <w:spacing w:val="1"/>
+          <w:sz w:val="22"/>
+          <w:szCs w:val="22"/>
+        </w:rPr>
+        <w:t>Firestore</w:t>
+      </w:r>
+      <w:proofErr w:type="spellEnd"/>
+      <w:r>
+        <w:rPr>
+          <w:spacing w:val="1"/>
+          <w:sz w:val="22"/>
+          <w:szCs w:val="22"/>
+        </w:rPr>
+        <w:t xml:space="preserve"> database</w:t>
+      </w:r>
+    </w:p>
+    <w:p>
+      <w:pPr>
+        <w:pStyle w:val="NoSpacing"/>
+        <w:numPr>
+          <w:ilvl w:val="0"/>
+          <w:numId w:val="31"/>
+        </w:numPr>
+        <w:tabs>
+          <w:tab w:val="right" w:pos="10710"/>
+        </w:tabs>
+        <w:rPr>
+          <w:spacing w:val="1"/>
+          <w:sz w:val="22"/>
+          <w:szCs w:val="22"/>
+        </w:rPr>
+      </w:pPr>
+      <w:r>
+        <w:rPr>
+          <w:spacing w:val="1"/>
+          <w:sz w:val="22"/>
+          <w:szCs w:val="22"/>
+        </w:rPr>
+        <w:t>Includes Progressive Web App (PWA) functionality</w:t>
+      </w:r>
+    </w:p>
+    <w:p>
+      <w:pPr>
+        <w:pStyle w:val="NoSpacing"/>
+        <w:tabs>
+          <w:tab w:val="right" w:pos="10710"/>
+        </w:tabs>
+        <w:rPr>
+          <w:b/>
+          <w:spacing w:val="1"/>
+          <w:sz w:val="22"/>
+          <w:szCs w:val="22"/>
+        </w:rPr>
+      </w:pPr>
+    </w:p>
+    <w:p>
+      <w:pPr>
+        <w:pStyle w:val="NoSpacing"/>
+        <w:tabs>
+          <w:tab w:val="right" w:pos="10710"/>
+        </w:tabs>
+        <w:rPr>
+          <w:spacing w:val="1"/>
+          <w:sz w:val="22"/>
+          <w:szCs w:val="22"/>
+        </w:rPr>
+      </w:pPr>
+      <w:r>
+        <w:rPr>
+          <w:b/>
+          <w:spacing w:val="1"/>
+          <w:sz w:val="22"/>
+          <w:szCs w:val="22"/>
+        </w:rPr>
         <w:t>Professor</w:t>
       </w:r>
       <w:r>
@@ -1362,19 +1668,21 @@
       </w:r>
       <w:r>
         <w:rPr>
-          <w:spacing w:val="1"/>
-          <w:sz w:val="22"/>
-          <w:szCs w:val="22"/>
-        </w:rPr>
-        <w:t>2021</w:t>
-      </w:r>
-      <w:r>
-        <w:rPr>
-          <w:spacing w:val="1"/>
-          <w:sz w:val="22"/>
-          <w:szCs w:val="22"/>
-        </w:rPr>
-        <w:t xml:space="preserve"> - Present</w:t>
+          <w:b/>
+          <w:spacing w:val="1"/>
+          <w:sz w:val="22"/>
+          <w:szCs w:val="22"/>
+        </w:rPr>
+        <w:t xml:space="preserve">2021 - </w:t>
+      </w:r>
+      <w:r>
+        <w:rPr>
+          <w:b/>
+          <w:spacing w:val="1"/>
+          <w:sz w:val="22"/>
+          <w:szCs w:val="22"/>
+        </w:rPr>
+        <w:t>2022</w:t>
       </w:r>
     </w:p>
     <w:p>
@@ -1701,6 +2009,57 @@
       <w:pPr>
         <w:pStyle w:val="NoSpacing"/>
         <w:numPr>
+          <w:ilvl w:val="1"/>
+          <w:numId w:val="25"/>
+        </w:numPr>
+        <w:tabs>
+          <w:tab w:val="right" w:pos="10710"/>
+        </w:tabs>
+        <w:rPr>
+          <w:spacing w:val="1"/>
+          <w:sz w:val="22"/>
+          <w:szCs w:val="22"/>
+        </w:rPr>
+      </w:pPr>
+      <w:r>
+        <w:rPr>
+          <w:spacing w:val="1"/>
+          <w:sz w:val="22"/>
+          <w:szCs w:val="22"/>
+        </w:rPr>
+        <w:t>Utilized Microsoft Teams to tutor students who could not attend regular in-person meetings or tutoring</w:t>
+      </w:r>
+    </w:p>
+    <w:p>
+      <w:pPr>
+        <w:pStyle w:val="NoSpacing"/>
+        <w:tabs>
+          <w:tab w:val="right" w:pos="10710"/>
+        </w:tabs>
+        <w:rPr>
+          <w:spacing w:val="1"/>
+          <w:sz w:val="22"/>
+          <w:szCs w:val="22"/>
+        </w:rPr>
+      </w:pPr>
+    </w:p>
+    <w:p>
+      <w:pPr>
+        <w:pStyle w:val="NoSpacing"/>
+        <w:tabs>
+          <w:tab w:val="right" w:pos="10710"/>
+        </w:tabs>
+        <w:rPr>
+          <w:spacing w:val="1"/>
+          <w:sz w:val="22"/>
+          <w:szCs w:val="22"/>
+        </w:rPr>
+      </w:pPr>
+    </w:p>
+    <w:p>
+      <w:pPr>
+        <w:pStyle w:val="NoSpacing"/>
+        <w:numPr>
           <w:ilvl w:val="0"/>
           <w:numId w:val="25"/>
         </w:numPr>
@@ -1897,72 +2256,27 @@
     <w:p>
       <w:pPr>
         <w:pStyle w:val="NoSpacing"/>
-        <w:tabs>
-          <w:tab w:val="right" w:pos="10710"/>
-        </w:tabs>
-        <w:ind w:left="1440"/>
-        <w:rPr>
-          <w:spacing w:val="1"/>
-          <w:sz w:val="22"/>
-          <w:szCs w:val="22"/>
-        </w:rPr>
-      </w:pPr>
-    </w:p>
-    <w:p>
-      <w:pPr>
-        <w:pStyle w:val="NoSpacing"/>
-        <w:tabs>
-          <w:tab w:val="right" w:pos="10710"/>
-        </w:tabs>
-        <w:ind w:left="1440"/>
-        <w:rPr>
-          <w:spacing w:val="1"/>
-          <w:sz w:val="22"/>
-          <w:szCs w:val="22"/>
-        </w:rPr>
-      </w:pPr>
-    </w:p>
-    <w:p>
-      <w:pPr>
-        <w:pStyle w:val="NoSpacing"/>
-        <w:tabs>
-          <w:tab w:val="right" w:pos="10710"/>
-        </w:tabs>
-        <w:ind w:left="1440"/>
-        <w:rPr>
-          <w:spacing w:val="1"/>
-          <w:sz w:val="22"/>
-          <w:szCs w:val="22"/>
-        </w:rPr>
-      </w:pPr>
-    </w:p>
-    <w:p>
-      <w:pPr>
-        <w:pStyle w:val="NoSpacing"/>
-        <w:tabs>
-          <w:tab w:val="right" w:pos="10710"/>
-        </w:tabs>
-        <w:ind w:left="1440"/>
-        <w:rPr>
-          <w:spacing w:val="1"/>
-          <w:sz w:val="22"/>
-          <w:szCs w:val="22"/>
-        </w:rPr>
-      </w:pPr>
-    </w:p>
-    <w:p>
-      <w:pPr>
-        <w:pStyle w:val="NoSpacing"/>
-        <w:tabs>
-          <w:tab w:val="right" w:pos="10710"/>
-        </w:tabs>
-        <w:ind w:left="1440"/>
-        <w:rPr>
-          <w:spacing w:val="1"/>
-          <w:sz w:val="22"/>
-          <w:szCs w:val="22"/>
-        </w:rPr>
-      </w:pPr>
+        <w:numPr>
+          <w:ilvl w:val="1"/>
+          <w:numId w:val="25"/>
+        </w:numPr>
+        <w:tabs>
+          <w:tab w:val="right" w:pos="10710"/>
+        </w:tabs>
+        <w:rPr>
+          <w:spacing w:val="1"/>
+          <w:sz w:val="22"/>
+          <w:szCs w:val="22"/>
+        </w:rPr>
+      </w:pPr>
+      <w:r>
+        <w:rPr>
+          <w:spacing w:val="1"/>
+          <w:sz w:val="22"/>
+          <w:szCs w:val="22"/>
+        </w:rPr>
+        <w:t>Utilized Microsoft Teams to tutor students who could not attend regular in-person meetings or tutoring</w:t>
+      </w:r>
     </w:p>
     <w:p>
       <w:pPr>
@@ -2329,6 +2643,1313 @@
     </w:p>
     <w:p>
       <w:pPr>
+        <w:tabs>
+          <w:tab w:val="right" w:pos="10710"/>
+        </w:tabs>
+        <w:spacing w:before="120"/>
+        <w:rPr>
+          <w:spacing w:val="1"/>
+          <w:sz w:val="22"/>
+          <w:szCs w:val="22"/>
+        </w:rPr>
+      </w:pPr>
+      <w:r>
+        <w:rPr>
+          <w:b/>
+          <w:spacing w:val="1"/>
+          <w:sz w:val="22"/>
+          <w:szCs w:val="22"/>
+        </w:rPr>
+        <w:t>Organizer and Manager of</w:t>
+      </w:r>
+      <w:r>
+        <w:rPr>
+          <w:b/>
+          <w:spacing w:val="1"/>
+          <w:sz w:val="22"/>
+          <w:szCs w:val="22"/>
+        </w:rPr>
+        <w:t xml:space="preserve"> </w:t>
+      </w:r>
+      <w:r>
+        <w:rPr>
+          <w:b/>
+          <w:spacing w:val="1"/>
+          <w:sz w:val="22"/>
+          <w:szCs w:val="22"/>
+        </w:rPr>
+        <w:t>a 2016 Presidential Primary campaign</w:t>
+      </w:r>
+      <w:r>
+        <w:rPr>
+          <w:b/>
+          <w:spacing w:val="1"/>
+          <w:sz w:val="22"/>
+          <w:szCs w:val="22"/>
+        </w:rPr>
+        <w:t xml:space="preserve"> for Illinois</w:t>
+      </w:r>
+      <w:r>
+        <w:rPr>
+          <w:b/>
+          <w:spacing w:val="1"/>
+          <w:sz w:val="22"/>
+          <w:szCs w:val="22"/>
+        </w:rPr>
+        <w:tab/>
+      </w:r>
+      <w:r>
+        <w:rPr>
+          <w:spacing w:val="1"/>
+          <w:sz w:val="22"/>
+          <w:szCs w:val="22"/>
+        </w:rPr>
+        <w:t>2015 – 2016</w:t>
+      </w:r>
+      <w:r>
+        <w:rPr>
+          <w:i/>
+          <w:sz w:val="22"/>
+          <w:szCs w:val="22"/>
+        </w:rPr>
+        <w:tab/>
+      </w:r>
+      <w:r>
+        <w:rPr>
+          <w:spacing w:val="1"/>
+          <w:sz w:val="22"/>
+          <w:szCs w:val="22"/>
+        </w:rPr>
+        <w:t xml:space="preserve"> </w:t>
+      </w:r>
+    </w:p>
+    <w:p>
+      <w:pPr>
+        <w:pStyle w:val="ListParagraph"/>
+        <w:numPr>
+          <w:ilvl w:val="0"/>
+          <w:numId w:val="18"/>
+        </w:numPr>
+        <w:rPr>
+          <w:sz w:val="22"/>
+          <w:szCs w:val="22"/>
+        </w:rPr>
+      </w:pPr>
+      <w:r>
+        <w:rPr>
+          <w:sz w:val="22"/>
+          <w:szCs w:val="22"/>
+        </w:rPr>
+        <w:t>A s</w:t>
+      </w:r>
+      <w:r>
+        <w:rPr>
+          <w:sz w:val="22"/>
+          <w:szCs w:val="22"/>
+        </w:rPr>
+        <w:t xml:space="preserve">igned NDA heavily restricts </w:t>
+      </w:r>
+      <w:r>
+        <w:rPr>
+          <w:sz w:val="22"/>
+          <w:szCs w:val="22"/>
+        </w:rPr>
+        <w:t xml:space="preserve">certain </w:t>
+      </w:r>
+      <w:r>
+        <w:rPr>
+          <w:sz w:val="22"/>
+          <w:szCs w:val="22"/>
+        </w:rPr>
+        <w:t>details that can be discussed here</w:t>
+      </w:r>
+    </w:p>
+    <w:p>
+      <w:pPr>
+        <w:pStyle w:val="ListParagraph"/>
+        <w:numPr>
+          <w:ilvl w:val="0"/>
+          <w:numId w:val="18"/>
+        </w:numPr>
+        <w:rPr>
+          <w:sz w:val="22"/>
+          <w:szCs w:val="22"/>
+        </w:rPr>
+      </w:pPr>
+      <w:r>
+        <w:rPr>
+          <w:sz w:val="22"/>
+          <w:szCs w:val="22"/>
+        </w:rPr>
+        <w:t>O</w:t>
+      </w:r>
+      <w:r>
+        <w:rPr>
+          <w:sz w:val="22"/>
+          <w:szCs w:val="22"/>
+        </w:rPr>
+        <w:t>rganize</w:t>
+      </w:r>
+      <w:r>
+        <w:rPr>
+          <w:sz w:val="22"/>
+          <w:szCs w:val="22"/>
+        </w:rPr>
+        <w:t>d</w:t>
+      </w:r>
+      <w:r>
+        <w:rPr>
+          <w:sz w:val="22"/>
+          <w:szCs w:val="22"/>
+        </w:rPr>
+        <w:t xml:space="preserve"> and manage</w:t>
+      </w:r>
+      <w:r>
+        <w:rPr>
+          <w:sz w:val="22"/>
+          <w:szCs w:val="22"/>
+        </w:rPr>
+        <w:t>d</w:t>
+      </w:r>
+      <w:r>
+        <w:rPr>
+          <w:sz w:val="22"/>
+          <w:szCs w:val="22"/>
+        </w:rPr>
+        <w:t xml:space="preserve"> operations</w:t>
+      </w:r>
+      <w:r>
+        <w:rPr>
+          <w:sz w:val="22"/>
+          <w:szCs w:val="22"/>
+        </w:rPr>
+        <w:t xml:space="preserve"> and budget</w:t>
+      </w:r>
+      <w:r>
+        <w:rPr>
+          <w:sz w:val="22"/>
+          <w:szCs w:val="22"/>
+        </w:rPr>
+        <w:t xml:space="preserve"> as well as 108 volunteers and staff</w:t>
+      </w:r>
+      <w:r>
+        <w:rPr>
+          <w:sz w:val="22"/>
+          <w:szCs w:val="22"/>
+        </w:rPr>
+        <w:t xml:space="preserve"> for the </w:t>
+      </w:r>
+      <w:r>
+        <w:rPr>
+          <w:sz w:val="22"/>
+          <w:szCs w:val="22"/>
+        </w:rPr>
+        <w:t xml:space="preserve">entire </w:t>
+      </w:r>
+      <w:r>
+        <w:rPr>
+          <w:sz w:val="22"/>
+          <w:szCs w:val="22"/>
+        </w:rPr>
+        <w:t>state</w:t>
+      </w:r>
+      <w:r>
+        <w:rPr>
+          <w:sz w:val="22"/>
+          <w:szCs w:val="22"/>
+        </w:rPr>
+        <w:t xml:space="preserve"> of Illinois</w:t>
+      </w:r>
+      <w:r>
+        <w:rPr>
+          <w:sz w:val="22"/>
+          <w:szCs w:val="22"/>
+        </w:rPr>
+        <w:t xml:space="preserve"> for a major Presidential candidate in the 2015 – 2016 primary election</w:t>
+      </w:r>
+    </w:p>
+    <w:p>
+      <w:pPr>
+        <w:pStyle w:val="ListParagraph"/>
+        <w:numPr>
+          <w:ilvl w:val="1"/>
+          <w:numId w:val="18"/>
+        </w:numPr>
+        <w:rPr>
+          <w:sz w:val="22"/>
+          <w:szCs w:val="22"/>
+        </w:rPr>
+      </w:pPr>
+      <w:r>
+        <w:rPr>
+          <w:sz w:val="22"/>
+          <w:szCs w:val="22"/>
+        </w:rPr>
+        <w:t>Illino</w:t>
+      </w:r>
+      <w:r>
+        <w:rPr>
+          <w:sz w:val="22"/>
+          <w:szCs w:val="22"/>
+        </w:rPr>
+        <w:t>is requires direct election of</w:t>
+      </w:r>
+      <w:r>
+        <w:rPr>
+          <w:sz w:val="22"/>
+          <w:szCs w:val="22"/>
+        </w:rPr>
+        <w:t xml:space="preserve"> </w:t>
+      </w:r>
+      <w:r>
+        <w:rPr>
+          <w:sz w:val="22"/>
+          <w:szCs w:val="22"/>
+        </w:rPr>
+        <w:t xml:space="preserve">political convention </w:t>
+      </w:r>
+      <w:r>
+        <w:rPr>
+          <w:sz w:val="22"/>
+          <w:szCs w:val="22"/>
+        </w:rPr>
+        <w:t>delegate</w:t>
+      </w:r>
+      <w:r>
+        <w:rPr>
+          <w:sz w:val="22"/>
+          <w:szCs w:val="22"/>
+        </w:rPr>
+        <w:t>s</w:t>
+      </w:r>
+      <w:r>
+        <w:rPr>
+          <w:sz w:val="22"/>
+          <w:szCs w:val="22"/>
+        </w:rPr>
+        <w:t xml:space="preserve"> for </w:t>
+      </w:r>
+      <w:r>
+        <w:rPr>
+          <w:sz w:val="22"/>
+          <w:szCs w:val="22"/>
+        </w:rPr>
+        <w:t>both Democratic and Republican</w:t>
+      </w:r>
+      <w:r>
+        <w:rPr>
+          <w:sz w:val="22"/>
+          <w:szCs w:val="22"/>
+        </w:rPr>
+        <w:t xml:space="preserve"> Presidential Primary candidate</w:t>
+      </w:r>
+      <w:r>
+        <w:rPr>
+          <w:sz w:val="22"/>
+          <w:szCs w:val="22"/>
+        </w:rPr>
+        <w:t>s</w:t>
+      </w:r>
+      <w:r>
+        <w:rPr>
+          <w:sz w:val="22"/>
+          <w:szCs w:val="22"/>
+        </w:rPr>
+        <w:t xml:space="preserve"> for each </w:t>
+      </w:r>
+      <w:r>
+        <w:rPr>
+          <w:sz w:val="22"/>
+          <w:szCs w:val="22"/>
+        </w:rPr>
+        <w:t xml:space="preserve">of the 18 </w:t>
+      </w:r>
+      <w:r>
+        <w:rPr>
+          <w:sz w:val="22"/>
+          <w:szCs w:val="22"/>
+        </w:rPr>
+        <w:t>congressional district</w:t>
+      </w:r>
+      <w:r>
+        <w:rPr>
+          <w:sz w:val="22"/>
+          <w:szCs w:val="22"/>
+        </w:rPr>
+        <w:t>s</w:t>
+      </w:r>
+      <w:r>
+        <w:rPr>
+          <w:sz w:val="22"/>
+          <w:szCs w:val="22"/>
+        </w:rPr>
+        <w:t xml:space="preserve">, requiring the recruitment </w:t>
+      </w:r>
+      <w:r>
+        <w:rPr>
+          <w:sz w:val="22"/>
+          <w:szCs w:val="22"/>
+        </w:rPr>
+        <w:t xml:space="preserve">of </w:t>
+      </w:r>
+      <w:r>
+        <w:rPr>
+          <w:sz w:val="22"/>
+          <w:szCs w:val="22"/>
+        </w:rPr>
+        <w:t>i</w:t>
+      </w:r>
+      <w:r>
+        <w:rPr>
+          <w:sz w:val="22"/>
+          <w:szCs w:val="22"/>
+        </w:rPr>
+        <w:t xml:space="preserve">ndividuals </w:t>
+      </w:r>
+      <w:r>
+        <w:rPr>
+          <w:sz w:val="22"/>
+          <w:szCs w:val="22"/>
+        </w:rPr>
+        <w:t xml:space="preserve">and petition signature collection for them </w:t>
+      </w:r>
+      <w:r>
+        <w:rPr>
+          <w:sz w:val="22"/>
+          <w:szCs w:val="22"/>
+        </w:rPr>
+        <w:t>for each C</w:t>
+      </w:r>
+      <w:r>
+        <w:rPr>
+          <w:sz w:val="22"/>
+          <w:szCs w:val="22"/>
+        </w:rPr>
+        <w:t xml:space="preserve">ongressional </w:t>
+      </w:r>
+      <w:r>
+        <w:rPr>
+          <w:sz w:val="22"/>
+          <w:szCs w:val="22"/>
+        </w:rPr>
+        <w:t>D</w:t>
+      </w:r>
+      <w:r>
+        <w:rPr>
+          <w:sz w:val="22"/>
+          <w:szCs w:val="22"/>
+        </w:rPr>
+        <w:t>istrict</w:t>
+      </w:r>
+    </w:p>
+    <w:p>
+      <w:pPr>
+        <w:pStyle w:val="ListParagraph"/>
+        <w:numPr>
+          <w:ilvl w:val="1"/>
+          <w:numId w:val="18"/>
+        </w:numPr>
+        <w:rPr>
+          <w:sz w:val="22"/>
+          <w:szCs w:val="22"/>
+        </w:rPr>
+      </w:pPr>
+      <w:r>
+        <w:rPr>
+          <w:sz w:val="22"/>
+          <w:szCs w:val="22"/>
+        </w:rPr>
+        <w:t xml:space="preserve">Worked with </w:t>
+      </w:r>
+      <w:r>
+        <w:rPr>
+          <w:sz w:val="22"/>
+          <w:szCs w:val="22"/>
+        </w:rPr>
+        <w:t>state</w:t>
+      </w:r>
+      <w:r>
+        <w:rPr>
+          <w:sz w:val="22"/>
+          <w:szCs w:val="22"/>
+        </w:rPr>
+        <w:t xml:space="preserve"> </w:t>
+      </w:r>
+      <w:r>
+        <w:rPr>
+          <w:sz w:val="22"/>
+          <w:szCs w:val="22"/>
+        </w:rPr>
+        <w:t>Chair</w:t>
+      </w:r>
+      <w:r>
+        <w:rPr>
+          <w:sz w:val="22"/>
+          <w:szCs w:val="22"/>
+        </w:rPr>
+        <w:t>man</w:t>
+      </w:r>
+      <w:r>
+        <w:rPr>
+          <w:sz w:val="22"/>
+          <w:szCs w:val="22"/>
+        </w:rPr>
+        <w:t xml:space="preserve"> </w:t>
+      </w:r>
+      <w:r>
+        <w:rPr>
+          <w:sz w:val="22"/>
+          <w:szCs w:val="22"/>
+        </w:rPr>
+        <w:t xml:space="preserve">and national leadership </w:t>
+      </w:r>
+      <w:r>
+        <w:rPr>
+          <w:sz w:val="22"/>
+          <w:szCs w:val="22"/>
+        </w:rPr>
+        <w:t>on major plans and decisions</w:t>
+      </w:r>
+      <w:r>
+        <w:rPr>
+          <w:sz w:val="22"/>
+          <w:szCs w:val="22"/>
+        </w:rPr>
+        <w:t xml:space="preserve"> throughout the campaign</w:t>
+      </w:r>
+    </w:p>
+    <w:p>
+      <w:pPr>
+        <w:pStyle w:val="ListParagraph"/>
+        <w:numPr>
+          <w:ilvl w:val="1"/>
+          <w:numId w:val="18"/>
+        </w:numPr>
+        <w:rPr>
+          <w:sz w:val="22"/>
+          <w:szCs w:val="22"/>
+        </w:rPr>
+      </w:pPr>
+      <w:r>
+        <w:rPr>
+          <w:sz w:val="22"/>
+          <w:szCs w:val="22"/>
+        </w:rPr>
+        <w:t>Personally responsible for most day-to-day operations</w:t>
+      </w:r>
+      <w:r>
+        <w:rPr>
+          <w:sz w:val="22"/>
+          <w:szCs w:val="22"/>
+        </w:rPr>
+        <w:t xml:space="preserve"> </w:t>
+      </w:r>
+    </w:p>
+    <w:p>
+      <w:pPr>
+        <w:pStyle w:val="ListParagraph"/>
+        <w:numPr>
+          <w:ilvl w:val="0"/>
+          <w:numId w:val="18"/>
+        </w:numPr>
+        <w:rPr>
+          <w:sz w:val="22"/>
+          <w:szCs w:val="22"/>
+        </w:rPr>
+      </w:pPr>
+      <w:r>
+        <w:rPr>
+          <w:rFonts w:eastAsia="DengXian"/>
+          <w:sz w:val="22"/>
+          <w:szCs w:val="22"/>
+          <w:lang w:eastAsia="zh-CN"/>
+        </w:rPr>
+        <w:t xml:space="preserve">Recruited </w:t>
+      </w:r>
+      <w:r>
+        <w:rPr>
+          <w:rFonts w:eastAsia="DengXian"/>
+          <w:sz w:val="22"/>
+          <w:szCs w:val="22"/>
+          <w:lang w:eastAsia="zh-CN"/>
+        </w:rPr>
+        <w:t>endorsements from</w:t>
+      </w:r>
+      <w:r>
+        <w:rPr>
+          <w:rFonts w:eastAsia="DengXian"/>
+          <w:sz w:val="22"/>
+          <w:szCs w:val="22"/>
+          <w:lang w:eastAsia="zh-CN"/>
+        </w:rPr>
+        <w:t xml:space="preserve"> public </w:t>
+      </w:r>
+      <w:r>
+        <w:rPr>
+          <w:rFonts w:eastAsia="DengXian"/>
+          <w:sz w:val="22"/>
+          <w:szCs w:val="22"/>
+          <w:lang w:eastAsia="zh-CN"/>
+        </w:rPr>
+        <w:t xml:space="preserve">officials </w:t>
+      </w:r>
+    </w:p>
+    <w:p>
+      <w:pPr>
+        <w:pStyle w:val="ListParagraph"/>
+        <w:numPr>
+          <w:ilvl w:val="0"/>
+          <w:numId w:val="18"/>
+        </w:numPr>
+        <w:rPr>
+          <w:sz w:val="22"/>
+          <w:szCs w:val="22"/>
+        </w:rPr>
+      </w:pPr>
+      <w:r>
+        <w:rPr>
+          <w:rFonts w:eastAsia="DengXian"/>
+          <w:sz w:val="22"/>
+          <w:szCs w:val="22"/>
+          <w:lang w:eastAsia="zh-CN"/>
+        </w:rPr>
+        <w:t>Recruited</w:t>
+      </w:r>
+      <w:r>
+        <w:rPr>
+          <w:rFonts w:eastAsia="DengXian"/>
+          <w:sz w:val="22"/>
+          <w:szCs w:val="22"/>
+          <w:lang w:eastAsia="zh-CN"/>
+        </w:rPr>
+        <w:t xml:space="preserve"> and vetted</w:t>
+      </w:r>
+      <w:r>
+        <w:rPr>
+          <w:rFonts w:eastAsia="DengXian"/>
+          <w:sz w:val="22"/>
+          <w:szCs w:val="22"/>
+          <w:lang w:eastAsia="zh-CN"/>
+        </w:rPr>
+        <w:t xml:space="preserve"> the campaign’s Illinois attorney </w:t>
+      </w:r>
+      <w:r>
+        <w:rPr>
+          <w:rFonts w:eastAsia="DengXian"/>
+          <w:sz w:val="22"/>
+          <w:szCs w:val="22"/>
+          <w:lang w:eastAsia="zh-CN"/>
+        </w:rPr>
+        <w:t xml:space="preserve"> </w:t>
+      </w:r>
+    </w:p>
+    <w:p>
+      <w:pPr>
+        <w:pStyle w:val="ListParagraph"/>
+        <w:numPr>
+          <w:ilvl w:val="0"/>
+          <w:numId w:val="18"/>
+        </w:numPr>
+        <w:rPr>
+          <w:sz w:val="22"/>
+          <w:szCs w:val="22"/>
+        </w:rPr>
+      </w:pPr>
+      <w:r>
+        <w:rPr>
+          <w:sz w:val="22"/>
+          <w:szCs w:val="22"/>
+        </w:rPr>
+        <w:t xml:space="preserve">Networked with </w:t>
+      </w:r>
+      <w:r>
+        <w:rPr>
+          <w:sz w:val="22"/>
+          <w:szCs w:val="22"/>
+        </w:rPr>
+        <w:t xml:space="preserve">state organizations </w:t>
+      </w:r>
+      <w:r>
+        <w:rPr>
+          <w:sz w:val="22"/>
+          <w:szCs w:val="22"/>
+        </w:rPr>
+        <w:t>to identify potential delegates</w:t>
+      </w:r>
+      <w:r>
+        <w:rPr>
+          <w:sz w:val="22"/>
+          <w:szCs w:val="22"/>
+        </w:rPr>
+        <w:t>,</w:t>
+      </w:r>
+      <w:r>
+        <w:rPr>
+          <w:sz w:val="22"/>
+          <w:szCs w:val="22"/>
+        </w:rPr>
+        <w:t xml:space="preserve"> volunteers</w:t>
+      </w:r>
+      <w:r>
+        <w:rPr>
+          <w:sz w:val="22"/>
+          <w:szCs w:val="22"/>
+        </w:rPr>
+        <w:t>, and donors</w:t>
+      </w:r>
+    </w:p>
+    <w:p>
+      <w:pPr>
+        <w:pStyle w:val="ListParagraph"/>
+        <w:numPr>
+          <w:ilvl w:val="1"/>
+          <w:numId w:val="18"/>
+        </w:numPr>
+        <w:rPr>
+          <w:sz w:val="22"/>
+          <w:szCs w:val="22"/>
+        </w:rPr>
+      </w:pPr>
+      <w:r>
+        <w:rPr>
+          <w:sz w:val="22"/>
+          <w:szCs w:val="22"/>
+        </w:rPr>
+        <w:t>Recruited and vetted delegate candidates from across the 18 congressional districts</w:t>
+      </w:r>
+      <w:r>
+        <w:rPr>
+          <w:sz w:val="22"/>
+          <w:szCs w:val="22"/>
+        </w:rPr>
+        <w:t xml:space="preserve"> based on </w:t>
+      </w:r>
+      <w:r>
+        <w:rPr>
+          <w:sz w:val="22"/>
+          <w:szCs w:val="22"/>
+        </w:rPr>
+        <w:t xml:space="preserve">their </w:t>
+      </w:r>
+      <w:r>
+        <w:rPr>
+          <w:sz w:val="22"/>
+          <w:szCs w:val="22"/>
+        </w:rPr>
+        <w:t>past experience</w:t>
+      </w:r>
+      <w:r>
+        <w:rPr>
+          <w:sz w:val="22"/>
+          <w:szCs w:val="22"/>
+        </w:rPr>
+        <w:t>s</w:t>
+      </w:r>
+      <w:r>
+        <w:rPr>
+          <w:sz w:val="22"/>
+          <w:szCs w:val="22"/>
+        </w:rPr>
+        <w:t>, social media activity, community involvement, and motivation to participate</w:t>
+      </w:r>
+    </w:p>
+    <w:p>
+      <w:pPr>
+        <w:pStyle w:val="ListParagraph"/>
+        <w:numPr>
+          <w:ilvl w:val="1"/>
+          <w:numId w:val="18"/>
+        </w:numPr>
+        <w:rPr>
+          <w:sz w:val="22"/>
+          <w:szCs w:val="22"/>
+        </w:rPr>
+      </w:pPr>
+      <w:r>
+        <w:rPr>
+          <w:sz w:val="22"/>
+          <w:szCs w:val="22"/>
+        </w:rPr>
+        <w:t xml:space="preserve">Selected appropriate candidates and divided them into delegate slates </w:t>
+      </w:r>
+    </w:p>
+    <w:p>
+      <w:pPr>
+        <w:pStyle w:val="ListParagraph"/>
+        <w:numPr>
+          <w:ilvl w:val="1"/>
+          <w:numId w:val="18"/>
+        </w:numPr>
+        <w:rPr>
+          <w:sz w:val="22"/>
+          <w:szCs w:val="22"/>
+        </w:rPr>
+      </w:pPr>
+      <w:r>
+        <w:rPr>
+          <w:sz w:val="22"/>
+          <w:szCs w:val="22"/>
+        </w:rPr>
+        <w:t>Prepared and distributed delegate petitions for each district</w:t>
+      </w:r>
+    </w:p>
+    <w:p>
+      <w:pPr>
+        <w:pStyle w:val="ListParagraph"/>
+        <w:numPr>
+          <w:ilvl w:val="1"/>
+          <w:numId w:val="18"/>
+        </w:numPr>
+        <w:rPr>
+          <w:sz w:val="22"/>
+          <w:szCs w:val="22"/>
+        </w:rPr>
+      </w:pPr>
+      <w:r>
+        <w:rPr>
+          <w:sz w:val="22"/>
+          <w:szCs w:val="22"/>
+        </w:rPr>
+        <w:t>Oversaw the signature collection process, staying in contact and obtaining regular updates about the pr</w:t>
+      </w:r>
+      <w:r>
+        <w:rPr>
+          <w:sz w:val="22"/>
+          <w:szCs w:val="22"/>
+        </w:rPr>
+        <w:t>ogress</w:t>
+      </w:r>
+      <w:r>
+        <w:rPr>
+          <w:sz w:val="22"/>
+          <w:szCs w:val="22"/>
+        </w:rPr>
+        <w:t xml:space="preserve"> in </w:t>
+      </w:r>
+      <w:r>
+        <w:rPr>
+          <w:sz w:val="22"/>
+          <w:szCs w:val="22"/>
+        </w:rPr>
+        <w:t>each district</w:t>
+      </w:r>
+    </w:p>
+    <w:p>
+      <w:pPr>
+        <w:pStyle w:val="ListParagraph"/>
+        <w:numPr>
+          <w:ilvl w:val="1"/>
+          <w:numId w:val="18"/>
+        </w:numPr>
+        <w:rPr>
+          <w:sz w:val="22"/>
+          <w:szCs w:val="22"/>
+        </w:rPr>
+      </w:pPr>
+      <w:r>
+        <w:rPr>
+          <w:sz w:val="22"/>
+          <w:szCs w:val="22"/>
+        </w:rPr>
+        <w:t xml:space="preserve">Deployed additional resources to assist in areas </w:t>
+      </w:r>
+      <w:r>
+        <w:rPr>
+          <w:sz w:val="22"/>
+          <w:szCs w:val="22"/>
+        </w:rPr>
+        <w:t>where signature collection</w:t>
+      </w:r>
+      <w:r>
+        <w:rPr>
+          <w:sz w:val="22"/>
+          <w:szCs w:val="22"/>
+        </w:rPr>
+        <w:t xml:space="preserve"> w</w:t>
+      </w:r>
+      <w:r>
+        <w:rPr>
+          <w:sz w:val="22"/>
+          <w:szCs w:val="22"/>
+        </w:rPr>
+        <w:t>as</w:t>
+      </w:r>
+      <w:r>
+        <w:rPr>
+          <w:sz w:val="22"/>
+          <w:szCs w:val="22"/>
+        </w:rPr>
+        <w:t xml:space="preserve"> lagging behind</w:t>
+      </w:r>
+      <w:r>
+        <w:rPr>
+          <w:sz w:val="22"/>
+          <w:szCs w:val="22"/>
+        </w:rPr>
+        <w:t xml:space="preserve"> schedule</w:t>
+      </w:r>
+    </w:p>
+    <w:p>
+      <w:pPr>
+        <w:pStyle w:val="ListParagraph"/>
+        <w:numPr>
+          <w:ilvl w:val="1"/>
+          <w:numId w:val="18"/>
+        </w:numPr>
+        <w:rPr>
+          <w:sz w:val="22"/>
+          <w:szCs w:val="22"/>
+        </w:rPr>
+      </w:pPr>
+      <w:r>
+        <w:rPr>
+          <w:sz w:val="22"/>
+          <w:szCs w:val="22"/>
+        </w:rPr>
+        <w:t>Completed the process of signature collection with over twice the number of required signatures for e</w:t>
+      </w:r>
+      <w:r>
+        <w:rPr>
+          <w:sz w:val="22"/>
+          <w:szCs w:val="22"/>
+        </w:rPr>
+        <w:t>ach</w:t>
+      </w:r>
+      <w:r>
+        <w:rPr>
+          <w:sz w:val="22"/>
+          <w:szCs w:val="22"/>
+        </w:rPr>
+        <w:t xml:space="preserve"> </w:t>
+      </w:r>
+      <w:r>
+        <w:rPr>
+          <w:sz w:val="22"/>
+          <w:szCs w:val="22"/>
+        </w:rPr>
+        <w:t xml:space="preserve">district </w:t>
+      </w:r>
+    </w:p>
+    <w:p>
+      <w:pPr>
+        <w:pStyle w:val="ListParagraph"/>
+        <w:numPr>
+          <w:ilvl w:val="0"/>
+          <w:numId w:val="18"/>
+        </w:numPr>
+        <w:rPr>
+          <w:sz w:val="22"/>
+          <w:szCs w:val="22"/>
+        </w:rPr>
+      </w:pPr>
+      <w:r>
+        <w:rPr>
+          <w:sz w:val="22"/>
+          <w:szCs w:val="22"/>
+        </w:rPr>
+        <w:t>Utilized campaign’s proprietary data</w:t>
+      </w:r>
+      <w:r>
+        <w:rPr>
+          <w:sz w:val="22"/>
+          <w:szCs w:val="22"/>
+        </w:rPr>
+        <w:t>base</w:t>
+      </w:r>
+      <w:r>
+        <w:rPr>
+          <w:sz w:val="22"/>
+          <w:szCs w:val="22"/>
+        </w:rPr>
+        <w:t xml:space="preserve"> to maintain progress toward goals</w:t>
+      </w:r>
+    </w:p>
+    <w:p>
+      <w:pPr>
+        <w:pStyle w:val="ListParagraph"/>
+        <w:numPr>
+          <w:ilvl w:val="0"/>
+          <w:numId w:val="18"/>
+        </w:numPr>
+        <w:rPr>
+          <w:sz w:val="22"/>
+          <w:szCs w:val="22"/>
+        </w:rPr>
+      </w:pPr>
+      <w:r>
+        <w:rPr>
+          <w:sz w:val="22"/>
+          <w:szCs w:val="22"/>
+        </w:rPr>
+        <w:t xml:space="preserve">Worked with the campaign lawyer and staff to compile </w:t>
+      </w:r>
+      <w:r>
+        <w:rPr>
+          <w:sz w:val="22"/>
+          <w:szCs w:val="22"/>
+        </w:rPr>
+        <w:t>completed petitions for official filing</w:t>
+      </w:r>
+      <w:r>
+        <w:rPr>
+          <w:sz w:val="22"/>
+          <w:szCs w:val="22"/>
+        </w:rPr>
+        <w:t xml:space="preserve"> with State Board of Elections</w:t>
+      </w:r>
+    </w:p>
+    <w:p>
+      <w:pPr>
+        <w:pStyle w:val="ListParagraph"/>
+        <w:numPr>
+          <w:ilvl w:val="0"/>
+          <w:numId w:val="18"/>
+        </w:numPr>
+        <w:rPr>
+          <w:sz w:val="22"/>
+          <w:szCs w:val="22"/>
+        </w:rPr>
+      </w:pPr>
+      <w:r>
+        <w:rPr>
+          <w:sz w:val="22"/>
+          <w:szCs w:val="22"/>
+        </w:rPr>
+        <w:t>N</w:t>
+      </w:r>
+      <w:r>
+        <w:rPr>
+          <w:sz w:val="22"/>
+          <w:szCs w:val="22"/>
+        </w:rPr>
+        <w:t>etworked to find campaign donors and compiled list of potential major donors for fundraising events and phone calls</w:t>
+      </w:r>
+      <w:r>
+        <w:rPr>
+          <w:sz w:val="22"/>
+          <w:szCs w:val="22"/>
+        </w:rPr>
+        <w:t xml:space="preserve"> from important surrogates</w:t>
+      </w:r>
+    </w:p>
+    <w:p>
+      <w:pPr>
+        <w:pStyle w:val="ListParagraph"/>
+        <w:numPr>
+          <w:ilvl w:val="0"/>
+          <w:numId w:val="18"/>
+        </w:numPr>
+        <w:rPr>
+          <w:sz w:val="22"/>
+          <w:szCs w:val="22"/>
+        </w:rPr>
+      </w:pPr>
+      <w:r>
+        <w:rPr>
+          <w:sz w:val="22"/>
+          <w:szCs w:val="22"/>
+        </w:rPr>
+        <w:t>Assisted with organization and execution of several fundraisers</w:t>
+      </w:r>
+    </w:p>
+    <w:p>
+      <w:pPr>
+        <w:pStyle w:val="ListParagraph"/>
+        <w:numPr>
+          <w:ilvl w:val="0"/>
+          <w:numId w:val="18"/>
+        </w:numPr>
+        <w:rPr>
+          <w:sz w:val="22"/>
+          <w:szCs w:val="22"/>
+        </w:rPr>
+      </w:pPr>
+      <w:r>
+        <w:rPr>
+          <w:sz w:val="22"/>
+          <w:szCs w:val="22"/>
+        </w:rPr>
+        <w:t xml:space="preserve">Coordinated with our volunteers and delegates to </w:t>
+      </w:r>
+      <w:r>
+        <w:rPr>
+          <w:sz w:val="22"/>
+          <w:szCs w:val="22"/>
+        </w:rPr>
+        <w:t xml:space="preserve">find and </w:t>
+      </w:r>
+      <w:r>
+        <w:rPr>
+          <w:sz w:val="22"/>
+          <w:szCs w:val="22"/>
+        </w:rPr>
+        <w:t>set up office spaces throughout the state</w:t>
+      </w:r>
+      <w:r>
+        <w:rPr>
+          <w:sz w:val="22"/>
+          <w:szCs w:val="22"/>
+        </w:rPr>
+        <w:t xml:space="preserve"> </w:t>
+      </w:r>
+      <w:r>
+        <w:rPr>
+          <w:sz w:val="22"/>
+          <w:szCs w:val="22"/>
+        </w:rPr>
+        <w:t>for phone ban</w:t>
+      </w:r>
+      <w:r>
+        <w:rPr>
+          <w:sz w:val="22"/>
+          <w:szCs w:val="22"/>
+        </w:rPr>
+        <w:t>king</w:t>
+      </w:r>
+      <w:r>
+        <w:rPr>
+          <w:sz w:val="22"/>
+          <w:szCs w:val="22"/>
+        </w:rPr>
+        <w:t xml:space="preserve"> and preparing mailers</w:t>
+      </w:r>
+    </w:p>
+    <w:p>
+      <w:pPr>
+        <w:pStyle w:val="ListParagraph"/>
+        <w:numPr>
+          <w:ilvl w:val="0"/>
+          <w:numId w:val="18"/>
+        </w:numPr>
+        <w:rPr>
+          <w:sz w:val="22"/>
+          <w:szCs w:val="22"/>
+        </w:rPr>
+      </w:pPr>
+      <w:r>
+        <w:rPr>
+          <w:sz w:val="22"/>
+          <w:szCs w:val="22"/>
+        </w:rPr>
+        <w:t xml:space="preserve">In final months of campaign, worked with staffers sent by national campaign into Illinois </w:t>
+      </w:r>
+      <w:r>
+        <w:rPr>
+          <w:sz w:val="22"/>
+          <w:szCs w:val="22"/>
+        </w:rPr>
+        <w:t>ahead of the Super Tuesday</w:t>
+      </w:r>
+      <w:r>
+        <w:rPr>
+          <w:sz w:val="22"/>
+          <w:szCs w:val="22"/>
+        </w:rPr>
+        <w:t xml:space="preserve"> II</w:t>
+      </w:r>
+      <w:r>
+        <w:rPr>
+          <w:sz w:val="22"/>
+          <w:szCs w:val="22"/>
+        </w:rPr>
+        <w:t xml:space="preserve"> push</w:t>
+      </w:r>
+    </w:p>
+    <w:p>
+      <w:pPr>
+        <w:pStyle w:val="ListParagraph"/>
+        <w:numPr>
+          <w:ilvl w:val="0"/>
+          <w:numId w:val="18"/>
+        </w:numPr>
+        <w:spacing w:before="120"/>
+        <w:rPr>
+          <w:b/>
+          <w:spacing w:val="1"/>
+          <w:sz w:val="22"/>
+          <w:szCs w:val="22"/>
+        </w:rPr>
+      </w:pPr>
+      <w:r>
+        <w:rPr>
+          <w:sz w:val="22"/>
+          <w:szCs w:val="22"/>
+        </w:rPr>
+        <w:t xml:space="preserve">Worked with national campaign schedulers and staffers to plan campaign stops for </w:t>
+      </w:r>
+      <w:r>
+        <w:rPr>
+          <w:sz w:val="22"/>
+          <w:szCs w:val="22"/>
+        </w:rPr>
+        <w:t>national candidate and surrogates</w:t>
+      </w:r>
+    </w:p>
+    <w:p>
+      <w:pPr>
+        <w:pStyle w:val="ListParagraph"/>
+        <w:numPr>
+          <w:ilvl w:val="1"/>
+          <w:numId w:val="18"/>
+        </w:numPr>
+        <w:spacing w:before="120"/>
+        <w:rPr>
+          <w:b/>
+          <w:spacing w:val="1"/>
+          <w:sz w:val="22"/>
+          <w:szCs w:val="22"/>
+        </w:rPr>
+      </w:pPr>
+      <w:r>
+        <w:rPr>
+          <w:sz w:val="22"/>
+          <w:szCs w:val="22"/>
+        </w:rPr>
+        <w:t xml:space="preserve">Chose cities and venues to maximize voter interaction </w:t>
+      </w:r>
+      <w:r>
+        <w:rPr>
+          <w:sz w:val="22"/>
+          <w:szCs w:val="22"/>
+        </w:rPr>
+        <w:t>with candidate and surrogates</w:t>
+      </w:r>
+      <w:r>
+        <w:rPr>
+          <w:sz w:val="22"/>
+          <w:szCs w:val="22"/>
+        </w:rPr>
+        <w:t xml:space="preserve"> based on knowledge of state voting trends along with campaign data and internal polling for maximum electoral benefit</w:t>
+      </w:r>
+    </w:p>
+    <w:p>
+      <w:pPr>
+        <w:pStyle w:val="ListParagraph"/>
+        <w:numPr>
+          <w:ilvl w:val="1"/>
+          <w:numId w:val="18"/>
+        </w:numPr>
+        <w:spacing w:before="120"/>
+        <w:rPr>
+          <w:b/>
+          <w:spacing w:val="1"/>
+          <w:sz w:val="22"/>
+          <w:szCs w:val="22"/>
+        </w:rPr>
+      </w:pPr>
+      <w:r>
+        <w:rPr>
+          <w:sz w:val="22"/>
+          <w:szCs w:val="22"/>
+        </w:rPr>
+        <w:lastRenderedPageBreak/>
+        <w:t xml:space="preserve">Helped chose venues that would best match expected crowd turnout </w:t>
+      </w:r>
+      <w:r>
+        <w:rPr>
+          <w:sz w:val="22"/>
+          <w:szCs w:val="22"/>
+        </w:rPr>
+        <w:t xml:space="preserve">at each location </w:t>
+      </w:r>
+      <w:r>
+        <w:rPr>
+          <w:sz w:val="22"/>
+          <w:szCs w:val="22"/>
+        </w:rPr>
+        <w:t>to allow enough capacity but also avoid any negative optics of empty space</w:t>
+      </w:r>
+    </w:p>
+    <w:p>
+      <w:pPr>
+        <w:pStyle w:val="ListParagraph"/>
+        <w:numPr>
+          <w:ilvl w:val="1"/>
+          <w:numId w:val="18"/>
+        </w:numPr>
+        <w:spacing w:before="120"/>
+        <w:rPr>
+          <w:b/>
+          <w:spacing w:val="1"/>
+          <w:sz w:val="22"/>
+          <w:szCs w:val="22"/>
+        </w:rPr>
+      </w:pPr>
+      <w:r>
+        <w:rPr>
+          <w:sz w:val="22"/>
+          <w:szCs w:val="22"/>
+        </w:rPr>
+        <w:t xml:space="preserve">Helped plan </w:t>
+      </w:r>
+      <w:r>
+        <w:rPr>
+          <w:sz w:val="22"/>
+          <w:szCs w:val="22"/>
+        </w:rPr>
+        <w:t>candidate’s route for the</w:t>
+      </w:r>
+      <w:r>
+        <w:rPr>
+          <w:sz w:val="22"/>
+          <w:szCs w:val="22"/>
+        </w:rPr>
+        <w:t xml:space="preserve"> plane trip across the</w:t>
+      </w:r>
+      <w:r>
+        <w:rPr>
+          <w:sz w:val="22"/>
+          <w:szCs w:val="22"/>
+        </w:rPr>
+        <w:t xml:space="preserve"> state</w:t>
+      </w:r>
+      <w:r>
+        <w:rPr>
+          <w:sz w:val="22"/>
+          <w:szCs w:val="22"/>
+        </w:rPr>
+        <w:t>, including determining which airports had runways that were long enough and rated for the weight of the plane</w:t>
+      </w:r>
+    </w:p>
+    <w:p>
+      <w:pPr>
+        <w:pStyle w:val="ListParagraph"/>
+        <w:numPr>
+          <w:ilvl w:val="1"/>
+          <w:numId w:val="18"/>
+        </w:numPr>
+        <w:spacing w:before="120"/>
+        <w:rPr>
+          <w:b/>
+          <w:spacing w:val="1"/>
+          <w:sz w:val="22"/>
+          <w:szCs w:val="22"/>
+        </w:rPr>
+      </w:pPr>
+      <w:r>
+        <w:rPr>
+          <w:sz w:val="22"/>
+          <w:szCs w:val="22"/>
+        </w:rPr>
+        <w:t>Publicized campaign events through local media</w:t>
+      </w:r>
+    </w:p>
+    <w:p>
+      <w:pPr>
+        <w:pStyle w:val="NoSpacing"/>
+        <w:tabs>
+          <w:tab w:val="right" w:pos="10710"/>
+        </w:tabs>
+        <w:ind w:left="720"/>
+        <w:rPr>
+          <w:spacing w:val="1"/>
+          <w:sz w:val="22"/>
+          <w:szCs w:val="22"/>
+        </w:rPr>
+      </w:pPr>
+    </w:p>
+    <w:p>
+      <w:pPr>
         <w:pStyle w:val="NoSpacing"/>
         <w:tabs>
           <w:tab w:val="right" w:pos="10710"/>
@@ -3072,6 +4693,32 @@
           <w:sz w:val="24"/>
           <w:szCs w:val="24"/>
         </w:rPr>
+        <w:t xml:space="preserve">, </w:t>
+      </w:r>
+      <w:proofErr w:type="spellStart"/>
+      <w:r>
+        <w:rPr>
+          <w:spacing w:val="1"/>
+          <w:sz w:val="24"/>
+          <w:szCs w:val="24"/>
+        </w:rPr>
+        <w:t>ReactJS</w:t>
+      </w:r>
+      <w:proofErr w:type="spellEnd"/>
+      <w:r>
+        <w:rPr>
+          <w:spacing w:val="1"/>
+          <w:sz w:val="24"/>
+          <w:szCs w:val="24"/>
+        </w:rPr>
+        <w:t>, Typescript,</w:t>
+      </w:r>
+      <w:r>
+        <w:rPr>
+          <w:spacing w:val="1"/>
+          <w:sz w:val="24"/>
+          <w:szCs w:val="24"/>
+        </w:rPr>
         <w:t xml:space="preserve"> and Solidity projects</w:t>
       </w:r>
     </w:p>
@@ -3378,6 +5025,152 @@
           <w:tab w:val="right" w:pos="10710"/>
         </w:tabs>
         <w:rPr>
+          <w:b/>
+          <w:spacing w:val="1"/>
+          <w:sz w:val="24"/>
+          <w:szCs w:val="24"/>
+        </w:rPr>
+      </w:pPr>
+      <w:r>
+        <w:rPr>
+          <w:b/>
+          <w:spacing w:val="1"/>
+          <w:sz w:val="24"/>
+          <w:szCs w:val="24"/>
+        </w:rPr>
+        <w:t>Dispersion Study of Book of the Dead Spells using Tableau</w:t>
+      </w:r>
+      <w:r>
+        <w:rPr>
+          <w:b/>
+          <w:spacing w:val="1"/>
+          <w:sz w:val="24"/>
+          <w:szCs w:val="24"/>
+        </w:rPr>
+        <w:tab/>
+      </w:r>
+    </w:p>
+    <w:p>
+      <w:pPr>
+        <w:pStyle w:val="NoSpacing"/>
+        <w:numPr>
+          <w:ilvl w:val="0"/>
+          <w:numId w:val="22"/>
+        </w:numPr>
+        <w:tabs>
+          <w:tab w:val="right" w:pos="10710"/>
+        </w:tabs>
+        <w:rPr>
+          <w:spacing w:val="1"/>
+          <w:sz w:val="22"/>
+          <w:szCs w:val="22"/>
+        </w:rPr>
+      </w:pPr>
+      <w:r>
+        <w:rPr>
+          <w:spacing w:val="1"/>
+          <w:sz w:val="22"/>
+          <w:szCs w:val="22"/>
+        </w:rPr>
+        <w:t>Utilized Tableau to track and investigate the geospatial and temporal diffusion of spells from the Book of the Dead in Ancient Egypt</w:t>
+      </w:r>
+    </w:p>
+    <w:p>
+      <w:pPr>
+        <w:pStyle w:val="NoSpacing"/>
+        <w:numPr>
+          <w:ilvl w:val="0"/>
+          <w:numId w:val="22"/>
+        </w:numPr>
+        <w:tabs>
+          <w:tab w:val="right" w:pos="10710"/>
+        </w:tabs>
+        <w:rPr>
+          <w:spacing w:val="1"/>
+          <w:sz w:val="22"/>
+          <w:szCs w:val="22"/>
+        </w:rPr>
+      </w:pPr>
+      <w:r>
+        <w:rPr>
+          <w:spacing w:val="1"/>
+          <w:sz w:val="22"/>
+          <w:szCs w:val="22"/>
+        </w:rPr>
+        <w:t>Mapped the sources of every object with Book of the Dead spells by specified criteria using Tableau’s geolocation features</w:t>
+      </w:r>
+    </w:p>
+    <w:p>
+      <w:pPr>
+        <w:pStyle w:val="NoSpacing"/>
+        <w:numPr>
+          <w:ilvl w:val="0"/>
+          <w:numId w:val="22"/>
+        </w:numPr>
+        <w:tabs>
+          <w:tab w:val="right" w:pos="10710"/>
+        </w:tabs>
+        <w:rPr>
+          <w:spacing w:val="1"/>
+          <w:sz w:val="22"/>
+          <w:szCs w:val="22"/>
+        </w:rPr>
+      </w:pPr>
+      <w:r>
+        <w:rPr>
+          <w:spacing w:val="1"/>
+          <w:sz w:val="22"/>
+          <w:szCs w:val="22"/>
+        </w:rPr>
+        <w:t>Cross-analyzed the artifacts by time period, location, gender of the owner, and quantity.</w:t>
+      </w:r>
+    </w:p>
+    <w:p>
+      <w:pPr>
+        <w:pStyle w:val="NoSpacing"/>
+        <w:numPr>
+          <w:ilvl w:val="0"/>
+          <w:numId w:val="22"/>
+        </w:numPr>
+        <w:tabs>
+          <w:tab w:val="right" w:pos="10710"/>
+        </w:tabs>
+        <w:rPr>
+          <w:spacing w:val="1"/>
+          <w:sz w:val="22"/>
+          <w:szCs w:val="22"/>
+        </w:rPr>
+      </w:pPr>
+      <w:r>
+        <w:rPr>
+          <w:spacing w:val="1"/>
+          <w:sz w:val="22"/>
+          <w:szCs w:val="22"/>
+        </w:rPr>
+        <w:t>Performed trend analysis through the time periods to see how dispersion developed chronologically</w:t>
+      </w:r>
+    </w:p>
+    <w:p>
+      <w:pPr>
+        <w:pStyle w:val="NoSpacing"/>
+        <w:tabs>
+          <w:tab w:val="right" w:pos="10710"/>
+        </w:tabs>
+        <w:rPr>
+          <w:b/>
+          <w:spacing w:val="1"/>
+          <w:sz w:val="24"/>
+          <w:szCs w:val="24"/>
+        </w:rPr>
+      </w:pPr>
+    </w:p>
+    <w:p>
+      <w:pPr>
+        <w:pStyle w:val="NoSpacing"/>
+        <w:tabs>
+          <w:tab w:val="right" w:pos="10710"/>
+        </w:tabs>
+        <w:rPr>
           <w:spacing w:val="1"/>
           <w:sz w:val="24"/>
           <w:szCs w:val="24"/>
@@ -3524,6 +5317,7 @@
           <w:sz w:val="24"/>
           <w:szCs w:val="24"/>
         </w:rPr>
+        <w:lastRenderedPageBreak/>
         <w:t>Database will be expanded to include funerary texts from across multiple time periods</w:t>
       </w:r>
       <w:r>
@@ -3558,46 +5352,16 @@
           <w:tab w:val="right" w:pos="10710"/>
         </w:tabs>
         <w:rPr>
+          <w:sz w:val="24"/>
+          <w:szCs w:val="24"/>
+        </w:rPr>
+      </w:pPr>
+      <w:r>
+        <w:rPr>
           <w:b/>
-          <w:spacing w:val="1"/>
-          <w:sz w:val="24"/>
-          <w:szCs w:val="24"/>
-        </w:rPr>
-      </w:pPr>
-    </w:p>
-    <w:p>
-      <w:pPr>
-        <w:pStyle w:val="NoSpacing"/>
-        <w:tabs>
-          <w:tab w:val="right" w:pos="10710"/>
-        </w:tabs>
-        <w:rPr>
-          <w:b/>
-          <w:sz w:val="24"/>
-          <w:szCs w:val="24"/>
-        </w:rPr>
-      </w:pPr>
-    </w:p>
-    <w:p>
-      <w:pPr>
-        <w:pStyle w:val="NoSpacing"/>
-        <w:tabs>
-          <w:tab w:val="right" w:pos="10710"/>
-        </w:tabs>
-        <w:rPr>
-          <w:sz w:val="24"/>
-          <w:szCs w:val="24"/>
-        </w:rPr>
-      </w:pPr>
-      <w:bookmarkStart w:id="0" w:name="_GoBack"/>
-      <w:bookmarkEnd w:id="0"/>
-      <w:r>
-        <w:rPr>
-          <w:b/>
-          <w:sz w:val="24"/>
-          <w:szCs w:val="24"/>
-        </w:rPr>
-        <w:lastRenderedPageBreak/>
+          <w:sz w:val="24"/>
+          <w:szCs w:val="24"/>
+        </w:rPr>
         <w:t xml:space="preserve">Classification of </w:t>
       </w:r>
       <w:r>
@@ -3925,182 +5689,6 @@
         <w:rPr>
           <w:b/>
           <w:spacing w:val="1"/>
-          <w:sz w:val="24"/>
-          <w:szCs w:val="24"/>
-        </w:rPr>
-      </w:pPr>
-      <w:r>
-        <w:rPr>
-          <w:b/>
-          <w:spacing w:val="1"/>
-          <w:sz w:val="24"/>
-          <w:szCs w:val="24"/>
-        </w:rPr>
-        <w:t>Dispersion Study of Book of the Dead Spells using Tableau</w:t>
-      </w:r>
-      <w:r>
-        <w:rPr>
-          <w:b/>
-          <w:spacing w:val="1"/>
-          <w:sz w:val="24"/>
-          <w:szCs w:val="24"/>
-        </w:rPr>
-        <w:tab/>
-      </w:r>
-    </w:p>
-    <w:p>
-      <w:pPr>
-        <w:pStyle w:val="NoSpacing"/>
-        <w:numPr>
-          <w:ilvl w:val="0"/>
-          <w:numId w:val="22"/>
-        </w:numPr>
-        <w:tabs>
-          <w:tab w:val="right" w:pos="10710"/>
-        </w:tabs>
-        <w:rPr>
-          <w:spacing w:val="1"/>
-          <w:sz w:val="22"/>
-          <w:szCs w:val="22"/>
-        </w:rPr>
-      </w:pPr>
-      <w:r>
-        <w:rPr>
-          <w:spacing w:val="1"/>
-          <w:sz w:val="22"/>
-          <w:szCs w:val="22"/>
-        </w:rPr>
-        <w:t>Utilized Tableau to track and investigate the</w:t>
-      </w:r>
-      <w:r>
-        <w:rPr>
-          <w:spacing w:val="1"/>
-          <w:sz w:val="22"/>
-          <w:szCs w:val="22"/>
-        </w:rPr>
-        <w:t xml:space="preserve"> geospatial and temporal</w:t>
-      </w:r>
-      <w:r>
-        <w:rPr>
-          <w:spacing w:val="1"/>
-          <w:sz w:val="22"/>
-          <w:szCs w:val="22"/>
-        </w:rPr>
-        <w:t xml:space="preserve"> diffusion of spells from the Book of the Dead in Ancient Egypt</w:t>
-      </w:r>
-    </w:p>
-    <w:p>
-      <w:pPr>
-        <w:pStyle w:val="NoSpacing"/>
-        <w:numPr>
-          <w:ilvl w:val="0"/>
-          <w:numId w:val="22"/>
-        </w:numPr>
-        <w:tabs>
-          <w:tab w:val="right" w:pos="10710"/>
-        </w:tabs>
-        <w:rPr>
-          <w:spacing w:val="1"/>
-          <w:sz w:val="22"/>
-          <w:szCs w:val="22"/>
-        </w:rPr>
-      </w:pPr>
-      <w:r>
-        <w:rPr>
-          <w:spacing w:val="1"/>
-          <w:sz w:val="22"/>
-          <w:szCs w:val="22"/>
-        </w:rPr>
-        <w:t>Mapped the sources of every object with Book of the Dead spells by specified criteria using Tableau’s geolocation features</w:t>
-      </w:r>
-    </w:p>
-    <w:p>
-      <w:pPr>
-        <w:pStyle w:val="NoSpacing"/>
-        <w:numPr>
-          <w:ilvl w:val="0"/>
-          <w:numId w:val="22"/>
-        </w:numPr>
-        <w:tabs>
-          <w:tab w:val="right" w:pos="10710"/>
-        </w:tabs>
-        <w:rPr>
-          <w:spacing w:val="1"/>
-          <w:sz w:val="22"/>
-          <w:szCs w:val="22"/>
-        </w:rPr>
-      </w:pPr>
-      <w:r>
-        <w:rPr>
-          <w:spacing w:val="1"/>
-          <w:sz w:val="22"/>
-          <w:szCs w:val="22"/>
-        </w:rPr>
-        <w:t>Cross-analyzed the artifacts by time period, location, gender of the owner, and quantity.</w:t>
-      </w:r>
-    </w:p>
-    <w:p>
-      <w:pPr>
-        <w:pStyle w:val="NoSpacing"/>
-        <w:numPr>
-          <w:ilvl w:val="0"/>
-          <w:numId w:val="22"/>
-        </w:numPr>
-        <w:tabs>
-          <w:tab w:val="right" w:pos="10710"/>
-        </w:tabs>
-        <w:rPr>
-          <w:spacing w:val="1"/>
-          <w:sz w:val="22"/>
-          <w:szCs w:val="22"/>
-        </w:rPr>
-      </w:pPr>
-      <w:r>
-        <w:rPr>
-          <w:spacing w:val="1"/>
-          <w:sz w:val="22"/>
-          <w:szCs w:val="22"/>
-        </w:rPr>
-        <w:t>Performed trend analysis through the time periods to see how dispersion developed chronologically</w:t>
-      </w:r>
-    </w:p>
-    <w:p>
-      <w:pPr>
-        <w:pStyle w:val="NoSpacing"/>
-        <w:tabs>
-          <w:tab w:val="right" w:pos="10710"/>
-        </w:tabs>
-        <w:rPr>
-          <w:b/>
-          <w:spacing w:val="1"/>
-          <w:sz w:val="22"/>
-          <w:szCs w:val="22"/>
-        </w:rPr>
-      </w:pPr>
-    </w:p>
-    <w:p>
-      <w:pPr>
-        <w:pStyle w:val="NoSpacing"/>
-        <w:tabs>
-          <w:tab w:val="right" w:pos="10710"/>
-        </w:tabs>
-        <w:rPr>
-          <w:b/>
-          <w:spacing w:val="1"/>
-          <w:sz w:val="22"/>
-          <w:szCs w:val="22"/>
-        </w:rPr>
-      </w:pPr>
-    </w:p>
-    <w:p>
-      <w:pPr>
-        <w:pStyle w:val="NoSpacing"/>
-        <w:tabs>
-          <w:tab w:val="right" w:pos="10710"/>
-        </w:tabs>
-        <w:rPr>
-          <w:b/>
-          <w:spacing w:val="1"/>
           <w:sz w:val="22"/>
           <w:szCs w:val="22"/>
         </w:rPr>
@@ -4333,15 +5921,7 @@
           <w:sz w:val="22"/>
           <w:szCs w:val="22"/>
         </w:rPr>
-        <w:t xml:space="preserve"> </w:t>
-      </w:r>
-      <w:r>
-        <w:rPr>
-          <w:spacing w:val="1"/>
-          <w:sz w:val="22"/>
-          <w:szCs w:val="22"/>
-        </w:rPr>
-        <w:t>Online</w:t>
+        <w:t xml:space="preserve"> Online</w:t>
       </w:r>
     </w:p>
     <w:p>
@@ -6110,6 +7690,119 @@
     </w:lvl>
   </w:abstractNum>
   <w:abstractNum w:abstractNumId="13">
+    <w:nsid w:val="300C7A9A"/>
+    <w:multiLevelType w:val="hybridMultilevel"/>
+    <w:tmpl w:val="7BD03EDE"/>
+    <w:lvl w:ilvl="0" w:tplc="04090005">
+      <w:start w:val="1"/>
+      <w:numFmt w:val="bullet"/>
+      <w:lvlText w:val=""/>
+      <w:lvlJc w:val="left"/>
+      <w:pPr>
+        <w:ind w:left="720" w:hanging="360"/>
+      </w:pPr>
+      <w:rPr>
+        <w:rFonts w:ascii="Wingdings" w:hAnsi="Wingdings" w:hint="default"/>
+      </w:rPr>
+    </w:lvl>
+    <w:lvl w:ilvl="1" w:tplc="04090003">
+      <w:start w:val="1"/>
+      <w:numFmt w:val="bullet"/>
+      <w:lvlText w:val="o"/>
+      <w:lvlJc w:val="left"/>
+      <w:pPr>
+        <w:ind w:left="1440" w:hanging="360"/>
+      </w:pPr>
+      <w:rPr>
+        <w:rFonts w:ascii="Courier New" w:hAnsi="Courier New" w:cs="Courier New" w:hint="default"/>
+      </w:rPr>
+    </w:lvl>
+    <w:lvl w:ilvl="2" w:tplc="04090005" w:tentative="1">
+      <w:start w:val="1"/>
+      <w:numFmt w:val="bullet"/>
+      <w:lvlText w:val=""/>
+      <w:lvlJc w:val="left"/>
+      <w:pPr>
+        <w:ind w:left="2160" w:hanging="360"/>
+      </w:pPr>
+      <w:rPr>
+        <w:rFonts w:ascii="Wingdings" w:hAnsi="Wingdings" w:hint="default"/>
+      </w:rPr>
+    </w:lvl>
+    <w:lvl w:ilvl="3" w:tplc="04090001" w:tentative="1">
+      <w:start w:val="1"/>
+      <w:numFmt w:val="bullet"/>
+      <w:lvlText w:val=""/>
+      <w:lvlJc w:val="left"/>
+      <w:pPr>
+        <w:ind w:left="2880" w:hanging="360"/>
+      </w:pPr>
+      <w:rPr>
+        <w:rFonts w:ascii="Symbol" w:hAnsi="Symbol" w:hint="default"/>
+      </w:rPr>
+    </w:lvl>
+    <w:lvl w:ilvl="4" w:tplc="04090003" w:tentative="1">
+      <w:start w:val="1"/>
+      <w:numFmt w:val="bullet"/>
+      <w:lvlText w:val="o"/>
+      <w:lvlJc w:val="left"/>
+      <w:pPr>
+        <w:ind w:left="3600" w:hanging="360"/>
+      </w:pPr>
+      <w:rPr>
+        <w:rFonts w:ascii="Courier New" w:hAnsi="Courier New" w:cs="Courier New" w:hint="default"/>
+      </w:rPr>
+    </w:lvl>
+    <w:lvl w:ilvl="5" w:tplc="04090005" w:tentative="1">
+      <w:start w:val="1"/>
+      <w:numFmt w:val="bullet"/>
+      <w:lvlText w:val=""/>
+      <w:lvlJc w:val="left"/>
+      <w:pPr>
+        <w:ind w:left="4320" w:hanging="360"/>
+      </w:pPr>
+      <w:rPr>
+        <w:rFonts w:ascii="Wingdings" w:hAnsi="Wingdings" w:hint="default"/>
+      </w:rPr>
+    </w:lvl>
+    <w:lvl w:ilvl="6" w:tplc="04090001" w:tentative="1">
+      <w:start w:val="1"/>
+      <w:numFmt w:val="bullet"/>
+      <w:lvlText w:val=""/>
+      <w:lvlJc w:val="left"/>
+      <w:pPr>
+        <w:ind w:left="5040" w:hanging="360"/>
+      </w:pPr>
+      <w:rPr>
+        <w:rFonts w:ascii="Symbol" w:hAnsi="Symbol" w:hint="default"/>
+      </w:rPr>
+    </w:lvl>
+    <w:lvl w:ilvl="7" w:tplc="04090003" w:tentative="1">
+      <w:start w:val="1"/>
+      <w:numFmt w:val="bullet"/>
+      <w:lvlText w:val="o"/>
+      <w:lvlJc w:val="left"/>
+      <w:pPr>
+        <w:ind w:left="5760" w:hanging="360"/>
+      </w:pPr>
+      <w:rPr>
+        <w:rFonts w:ascii="Courier New" w:hAnsi="Courier New" w:cs="Courier New" w:hint="default"/>
+      </w:rPr>
+    </w:lvl>
+    <w:lvl w:ilvl="8" w:tplc="04090005" w:tentative="1">
+      <w:start w:val="1"/>
+      <w:numFmt w:val="bullet"/>
+      <w:lvlText w:val=""/>
+      <w:lvlJc w:val="left"/>
+      <w:pPr>
+        <w:ind w:left="6480" w:hanging="360"/>
+      </w:pPr>
+      <w:rPr>
+        <w:rFonts w:ascii="Wingdings" w:hAnsi="Wingdings" w:hint="default"/>
+      </w:rPr>
+    </w:lvl>
+  </w:abstractNum>
+  <w:abstractNum w:abstractNumId="14">
     <w:nsid w:val="36761A80"/>
     <w:multiLevelType w:val="hybridMultilevel"/>
     <w:tmpl w:val="C7E2E600"/>
@@ -6221,7 +7914,7 @@
       </w:rPr>
     </w:lvl>
   </w:abstractNum>
-  <w:abstractNum w:abstractNumId="14">
+  <w:abstractNum w:abstractNumId="15">
     <w:nsid w:val="454243C8"/>
     <w:multiLevelType w:val="hybridMultilevel"/>
     <w:tmpl w:val="28165060"/>
@@ -6334,7 +8027,7 @@
       </w:rPr>
     </w:lvl>
   </w:abstractNum>
-  <w:abstractNum w:abstractNumId="15">
+  <w:abstractNum w:abstractNumId="16">
     <w:nsid w:val="476B1E3E"/>
     <w:multiLevelType w:val="hybridMultilevel"/>
     <w:tmpl w:val="DBE2EEB6"/>
@@ -6447,7 +8140,7 @@
       </w:rPr>
     </w:lvl>
   </w:abstractNum>
-  <w:abstractNum w:abstractNumId="16">
+  <w:abstractNum w:abstractNumId="17">
     <w:nsid w:val="4DF57B1F"/>
     <w:multiLevelType w:val="hybridMultilevel"/>
     <w:tmpl w:val="33D4CAE6"/>
@@ -6560,7 +8253,7 @@
       </w:rPr>
     </w:lvl>
   </w:abstractNum>
-  <w:abstractNum w:abstractNumId="17">
+  <w:abstractNum w:abstractNumId="18">
     <w:nsid w:val="562935DF"/>
     <w:multiLevelType w:val="hybridMultilevel"/>
     <w:tmpl w:val="BE3440F0"/>
@@ -6675,7 +8368,7 @@
       </w:rPr>
     </w:lvl>
   </w:abstractNum>
-  <w:abstractNum w:abstractNumId="18">
+  <w:abstractNum w:abstractNumId="19">
     <w:nsid w:val="5A8D21AE"/>
     <w:multiLevelType w:val="hybridMultilevel"/>
     <w:tmpl w:val="85604044"/>
@@ -6788,7 +8481,7 @@
       </w:rPr>
     </w:lvl>
   </w:abstractNum>
-  <w:abstractNum w:abstractNumId="19">
+  <w:abstractNum w:abstractNumId="20">
     <w:nsid w:val="5AE415B1"/>
     <w:multiLevelType w:val="hybridMultilevel"/>
     <w:tmpl w:val="BD8C5986"/>
@@ -6903,7 +8596,7 @@
       </w:rPr>
     </w:lvl>
   </w:abstractNum>
-  <w:abstractNum w:abstractNumId="20">
+  <w:abstractNum w:abstractNumId="21">
     <w:nsid w:val="5D223BD9"/>
     <w:multiLevelType w:val="hybridMultilevel"/>
     <w:tmpl w:val="833C31A4"/>
@@ -7018,7 +8711,7 @@
       </w:rPr>
     </w:lvl>
   </w:abstractNum>
-  <w:abstractNum w:abstractNumId="21">
+  <w:abstractNum w:abstractNumId="22">
     <w:nsid w:val="67BA1455"/>
     <w:multiLevelType w:val="hybridMultilevel"/>
     <w:tmpl w:val="85824522"/>
@@ -7131,7 +8824,7 @@
       </w:rPr>
     </w:lvl>
   </w:abstractNum>
-  <w:abstractNum w:abstractNumId="22">
+  <w:abstractNum w:abstractNumId="23">
     <w:nsid w:val="6B7C52F4"/>
     <w:multiLevelType w:val="hybridMultilevel"/>
     <w:tmpl w:val="24AA0B8E"/>
@@ -7244,7 +8937,7 @@
       </w:rPr>
     </w:lvl>
   </w:abstractNum>
-  <w:abstractNum w:abstractNumId="23">
+  <w:abstractNum w:abstractNumId="24">
     <w:nsid w:val="6FBA066D"/>
     <w:multiLevelType w:val="hybridMultilevel"/>
     <w:tmpl w:val="9208E234"/>
@@ -7357,7 +9050,7 @@
       </w:rPr>
     </w:lvl>
   </w:abstractNum>
-  <w:abstractNum w:abstractNumId="24">
+  <w:abstractNum w:abstractNumId="25">
     <w:nsid w:val="73752209"/>
     <w:multiLevelType w:val="hybridMultilevel"/>
     <w:tmpl w:val="F802F0D2"/>
@@ -7470,7 +9163,7 @@
       </w:rPr>
     </w:lvl>
   </w:abstractNum>
-  <w:abstractNum w:abstractNumId="25">
+  <w:abstractNum w:abstractNumId="26">
     <w:nsid w:val="74C02C4A"/>
     <w:multiLevelType w:val="hybridMultilevel"/>
     <w:tmpl w:val="BFCEF6BE"/>
@@ -7583,7 +9276,7 @@
       </w:rPr>
     </w:lvl>
   </w:abstractNum>
-  <w:abstractNum w:abstractNumId="26">
+  <w:abstractNum w:abstractNumId="27">
     <w:nsid w:val="7B3750DD"/>
     <w:multiLevelType w:val="hybridMultilevel"/>
     <w:tmpl w:val="DFCE86D0"/>
@@ -7698,7 +9391,7 @@
       </w:rPr>
     </w:lvl>
   </w:abstractNum>
-  <w:abstractNum w:abstractNumId="27">
+  <w:abstractNum w:abstractNumId="28">
     <w:nsid w:val="7D4937F7"/>
     <w:multiLevelType w:val="hybridMultilevel"/>
     <w:tmpl w:val="71E4CCFC"/>
@@ -7811,7 +9504,7 @@
       </w:rPr>
     </w:lvl>
   </w:abstractNum>
-  <w:abstractNum w:abstractNumId="28">
+  <w:abstractNum w:abstractNumId="29">
     <w:nsid w:val="7E8B7ECF"/>
     <w:multiLevelType w:val="hybridMultilevel"/>
     <w:tmpl w:val="64C8A114"/>
@@ -7925,37 +9618,37 @@
     </w:lvl>
   </w:abstractNum>
   <w:num w:numId="1">
-    <w:abstractNumId w:val="26"/>
+    <w:abstractNumId w:val="27"/>
   </w:num>
   <w:num w:numId="2">
     <w:abstractNumId w:val="9"/>
   </w:num>
   <w:num w:numId="3">
-    <w:abstractNumId w:val="19"/>
+    <w:abstractNumId w:val="20"/>
   </w:num>
   <w:num w:numId="4">
     <w:abstractNumId w:val="0"/>
   </w:num>
   <w:num w:numId="5">
-    <w:abstractNumId w:val="17"/>
+    <w:abstractNumId w:val="18"/>
   </w:num>
   <w:num w:numId="6">
-    <w:abstractNumId w:val="20"/>
+    <w:abstractNumId w:val="21"/>
   </w:num>
   <w:num w:numId="7">
-    <w:abstractNumId w:val="17"/>
+    <w:abstractNumId w:val="18"/>
   </w:num>
   <w:num w:numId="8">
     <w:abstractNumId w:val="4"/>
   </w:num>
   <w:num w:numId="9">
-    <w:abstractNumId w:val="21"/>
+    <w:abstractNumId w:val="22"/>
   </w:num>
   <w:num w:numId="10">
-    <w:abstractNumId w:val="13"/>
+    <w:abstractNumId w:val="14"/>
   </w:num>
   <w:num w:numId="11">
-    <w:abstractNumId w:val="25"/>
+    <w:abstractNumId w:val="26"/>
   </w:num>
   <w:num w:numId="12">
     <w:abstractNumId w:val="12"/>
@@ -7970,13 +9663,13 @@
     <w:abstractNumId w:val="2"/>
   </w:num>
   <w:num w:numId="16">
-    <w:abstractNumId w:val="18"/>
+    <w:abstractNumId w:val="19"/>
   </w:num>
   <w:num w:numId="17">
-    <w:abstractNumId w:val="24"/>
+    <w:abstractNumId w:val="25"/>
   </w:num>
   <w:num w:numId="18">
-    <w:abstractNumId w:val="28"/>
+    <w:abstractNumId w:val="29"/>
   </w:num>
   <w:num w:numId="19">
     <w:abstractNumId w:val="1"/>
@@ -7985,13 +9678,13 @@
     <w:abstractNumId w:val="5"/>
   </w:num>
   <w:num w:numId="21">
-    <w:abstractNumId w:val="15"/>
+    <w:abstractNumId w:val="16"/>
   </w:num>
   <w:num w:numId="22">
-    <w:abstractNumId w:val="27"/>
+    <w:abstractNumId w:val="28"/>
   </w:num>
   <w:num w:numId="23">
-    <w:abstractNumId w:val="22"/>
+    <w:abstractNumId w:val="23"/>
   </w:num>
   <w:num w:numId="24">
     <w:abstractNumId w:val="6"/>
@@ -8000,19 +9693,22 @@
     <w:abstractNumId w:val="10"/>
   </w:num>
   <w:num w:numId="26">
-    <w:abstractNumId w:val="23"/>
+    <w:abstractNumId w:val="24"/>
   </w:num>
   <w:num w:numId="27">
-    <w:abstractNumId w:val="16"/>
+    <w:abstractNumId w:val="17"/>
   </w:num>
   <w:num w:numId="28">
-    <w:abstractNumId w:val="14"/>
+    <w:abstractNumId w:val="15"/>
   </w:num>
   <w:num w:numId="29">
     <w:abstractNumId w:val="3"/>
   </w:num>
   <w:num w:numId="30">
     <w:abstractNumId w:val="11"/>
+  </w:num>
+  <w:num w:numId="31">
+    <w:abstractNumId w:val="13"/>
   </w:num>
 </w:numbering>
 </file>
@@ -8988,7 +10684,7 @@
   <a:extraClrSchemeLst/>
   <a:extLst>
     <a:ext uri="{05A4C25C-085E-4340-85A3-A5531E510DB2}">
-      <thm15:themeFamily xmlns="" xmlns:thm15="http://schemas.microsoft.com/office/thememl/2012/main" name="Office Theme" id="{62F939B6-93AF-4DB8-9C6B-D6C7DFDC589F}" vid="{4A3C46E8-61CC-4603-A589-7422A47A8E4A}"/>
+      <thm15:themeFamily xmlns:thm15="http://schemas.microsoft.com/office/thememl/2012/main" xmlns="" name="Office Theme" id="{62F939B6-93AF-4DB8-9C6B-D6C7DFDC589F}" vid="{4A3C46E8-61CC-4603-A589-7422A47A8E4A}"/>
     </a:ext>
   </a:extLst>
 </a:theme>
@@ -8999,7 +10695,7 @@
 </file>
 
 <file path=customXml/itemProps1.xml><?xml version="1.0" encoding="utf-8"?>
-<ds:datastoreItem xmlns:ds="http://schemas.openxmlformats.org/officeDocument/2006/customXml" ds:itemID="{BBC6DBA7-300B-46C3-B7FB-9B2B58CCA459}">
+<ds:datastoreItem xmlns:ds="http://schemas.openxmlformats.org/officeDocument/2006/customXml" ds:itemID="{B56EA087-196A-40D1-8B5D-997D1612BFC5}">
   <ds:schemaRefs>
     <ds:schemaRef ds:uri="http://schemas.openxmlformats.org/officeDocument/2006/bibliography"/>
   </ds:schemaRefs>

</xml_diff>